<commit_message>
maj 0.5 fonctionnel fonctionnalité création de docx par docx4j
</commit_message>
<xml_diff>
--- a/src/main/resources/template/template_palette.docx
+++ b/src/main/resources/template/template_palette.docx
@@ -4,7 +4,7 @@
   <w:body>
     <w:tbl>
       <w:tblPr>
-        <w:tblpPr w:leftFromText="141" w:rightFromText="141" w:horzAnchor="margin" w:tblpXSpec="center" w:tblpY="-645"/>
+        <w:tblpPr w:leftFromText="141" w:rightFromText="141" w:vertAnchor="page" w:horzAnchor="page" w:tblpX="721" w:tblpY="791"/>
         <w:tblW w:w="7430" w:type="dxa"/>
         <w:tblBorders>
           <w:top w:val="single" w:sz="12" w:space="0" w:color="auto"/>
@@ -67,7 +67,40 @@
               <w:fldChar w:fldCharType="separate"/>
             </w:r>
             <w:r>
-              <w:pict w14:anchorId="581C09CA">
+              <w:fldChar w:fldCharType="begin"/>
+            </w:r>
+            <w:r>
+              <w:instrText xml:space="preserve"> INCLUDEPICTURE  "cid:image001.jpg@01D4235D.0A0B9950" \* MERGEFORMATINET </w:instrText>
+            </w:r>
+            <w:r>
+              <w:fldChar w:fldCharType="separate"/>
+            </w:r>
+            <w:r>
+              <w:fldChar w:fldCharType="begin"/>
+            </w:r>
+            <w:r>
+              <w:instrText xml:space="preserve"> INCLUDEPICTURE  "cid:image001.jpg@01D4235D.0A0B9950" \* MERGEFORMATINET </w:instrText>
+            </w:r>
+            <w:r>
+              <w:fldChar w:fldCharType="separate"/>
+            </w:r>
+            <w:r>
+              <w:fldChar w:fldCharType="begin"/>
+            </w:r>
+            <w:r>
+              <w:instrText xml:space="preserve"> </w:instrText>
+            </w:r>
+            <w:r>
+              <w:instrText>INCLUDEPICTURE  "cid:image001.jpg@01D4235D.0A0B9950" \* MERGEFORMATINET</w:instrText>
+            </w:r>
+            <w:r>
+              <w:instrText xml:space="preserve"> </w:instrText>
+            </w:r>
+            <w:r>
+              <w:fldChar w:fldCharType="separate"/>
+            </w:r>
+            <w:r>
+              <w:pict w14:anchorId="2BEB4E99">
                 <v:shapetype id="_x0000_t75" coordsize="21600,21600" o:spt="75" o:preferrelative="t" path="m@4@5l@4@11@9@11@9@5xe" filled="f" stroked="f">
                   <v:stroke joinstyle="miter"/>
                   <v:formulas>
@@ -87,10 +120,629 @@
                   <v:path o:extrusionok="f" gradientshapeok="t" o:connecttype="rect"/>
                   <o:lock v:ext="edit" aspectratio="t"/>
                 </v:shapetype>
-                <v:shape id="_x0000_i1117" type="#_x0000_t75" alt="cid:image001.jpg@01D4048F.EF893C90" style="width:125.5pt;height:37pt">
+                <v:shape id="_x0000_i1025" type="#_x0000_t75" alt="cid:image001.jpg@01D4048F.EF893C90" style="width:125.25pt;height:36.75pt">
                   <v:imagedata r:id="rId4" r:href="rId5"/>
                 </v:shape>
               </w:pict>
+            </w:r>
+            <w:r>
+              <w:fldChar w:fldCharType="end"/>
+            </w:r>
+            <w:r>
+              <w:fldChar w:fldCharType="end"/>
+            </w:r>
+            <w:r>
+              <w:fldChar w:fldCharType="end"/>
+            </w:r>
+            <w:r>
+              <w:fldChar w:fldCharType="end"/>
+            </w:r>
+            <w:r>
+              <w:fldChar w:fldCharType="end"/>
+            </w:r>
+          </w:p>
+        </w:tc>
+        <w:tc>
+          <w:tcPr>
+            <w:tcW w:w="2977" w:type="dxa"/>
+            <w:tcBorders>
+              <w:top w:val="single" w:sz="12" w:space="0" w:color="auto"/>
+              <w:left w:val="single" w:sz="12" w:space="0" w:color="auto"/>
+              <w:bottom w:val="single" w:sz="12" w:space="0" w:color="auto"/>
+              <w:right w:val="single" w:sz="12" w:space="0" w:color="auto"/>
+            </w:tcBorders>
+            <w:shd w:val="clear" w:color="auto" w:fill="FFFF00"/>
+            <w:vAlign w:val="center"/>
+          </w:tcPr>
+          <w:p>
+            <w:pPr>
+              <w:jc w:val="center"/>
+              <w:rPr>
+                <w:rFonts w:ascii="Helvetica" w:hAnsi="Helvetica"/>
+                <w:b/>
+                <w:sz w:val="24"/>
+                <w:szCs w:val="24"/>
+              </w:rPr>
+            </w:pPr>
+            <w:r>
+              <w:rPr>
+                <w:rFonts w:ascii="Helvetica" w:hAnsi="Helvetica"/>
+                <w:b/>
+                <w:sz w:val="24"/>
+                <w:szCs w:val="24"/>
+              </w:rPr>
+              <w:t>Fiche Palette</w:t>
+            </w:r>
+          </w:p>
+        </w:tc>
+        <w:tc>
+          <w:tcPr>
+            <w:tcW w:w="1633" w:type="dxa"/>
+            <w:vMerge w:val="restart"/>
+            <w:tcBorders>
+              <w:left w:val="single" w:sz="12" w:space="0" w:color="auto"/>
+            </w:tcBorders>
+            <w:vAlign w:val="center"/>
+          </w:tcPr>
+          <w:p>
+            <w:pPr>
+              <w:jc w:val="center"/>
+              <w:rPr>
+                <w:rFonts w:ascii="Helvetica" w:hAnsi="Helvetica"/>
+              </w:rPr>
+            </w:pPr>
+            <w:r>
+              <w:rPr>
+                <w:rFonts w:ascii="Helvetica" w:hAnsi="Helvetica"/>
+              </w:rPr>
+              <w:t>Version</w:t>
+            </w:r>
+            <w:r>
+              <w:rPr>
+                <w:rFonts w:ascii="Helvetica" w:hAnsi="Helvetica"/>
+              </w:rPr>
+              <w:t xml:space="preserve"> du </w:t>
+            </w:r>
+          </w:p>
+          <w:p>
+            <w:pPr>
+              <w:jc w:val="center"/>
+              <w:rPr>
+                <w:rFonts w:ascii="Helvetica" w:hAnsi="Helvetica"/>
+              </w:rPr>
+            </w:pPr>
+            <w:r>
+              <w:rPr>
+                <w:rFonts w:ascii="Helvetica" w:hAnsi="Helvetica"/>
+              </w:rPr>
+              <w:t>28/08/2020</w:t>
+            </w:r>
+          </w:p>
+        </w:tc>
+      </w:tr>
+      <w:tr>
+        <w:trPr>
+          <w:cantSplit/>
+          <w:trHeight w:val="488"/>
+        </w:trPr>
+        <w:tc>
+          <w:tcPr>
+            <w:tcW w:w="2820" w:type="dxa"/>
+            <w:vMerge/>
+            <w:tcBorders>
+              <w:right w:val="single" w:sz="12" w:space="0" w:color="auto"/>
+            </w:tcBorders>
+            <w:vAlign w:val="center"/>
+          </w:tcPr>
+          <w:p>
+            <w:pPr>
+              <w:jc w:val="center"/>
+            </w:pPr>
+          </w:p>
+        </w:tc>
+        <w:tc>
+          <w:tcPr>
+            <w:tcW w:w="2977" w:type="dxa"/>
+            <w:tcBorders>
+              <w:top w:val="single" w:sz="12" w:space="0" w:color="auto"/>
+              <w:left w:val="single" w:sz="12" w:space="0" w:color="auto"/>
+              <w:bottom w:val="single" w:sz="12" w:space="0" w:color="auto"/>
+              <w:right w:val="single" w:sz="12" w:space="0" w:color="auto"/>
+            </w:tcBorders>
+            <w:vAlign w:val="center"/>
+          </w:tcPr>
+          <w:p>
+            <w:pPr>
+              <w:jc w:val="center"/>
+              <w:rPr>
+                <w:rFonts w:ascii="Comic Sans MS" w:hAnsi="Comic Sans MS"/>
+                <w:b/>
+                <w:sz w:val="32"/>
+                <w:szCs w:val="24"/>
+              </w:rPr>
+            </w:pPr>
+          </w:p>
+        </w:tc>
+        <w:tc>
+          <w:tcPr>
+            <w:tcW w:w="1633" w:type="dxa"/>
+            <w:vMerge/>
+            <w:tcBorders>
+              <w:left w:val="single" w:sz="12" w:space="0" w:color="auto"/>
+            </w:tcBorders>
+            <w:vAlign w:val="center"/>
+          </w:tcPr>
+          <w:p>
+            <w:pPr>
+              <w:jc w:val="center"/>
+            </w:pPr>
+          </w:p>
+        </w:tc>
+      </w:tr>
+    </w:tbl>
+    <w:p>
+      <w:r>
+        <w:rPr>
+          <w:noProof/>
+        </w:rPr>
+        <mc:AlternateContent>
+          <mc:Choice Requires="wps">
+            <w:drawing>
+              <wp:anchor distT="0" distB="0" distL="114300" distR="114300" simplePos="0" relativeHeight="251658239" behindDoc="0" locked="0" layoutInCell="1" allowOverlap="1" wp14:anchorId="2223D40B" wp14:editId="58A677EF">
+                <wp:simplePos x="0" y="0"/>
+                <wp:positionH relativeFrom="column">
+                  <wp:posOffset>4452620</wp:posOffset>
+                </wp:positionH>
+                <wp:positionV relativeFrom="paragraph">
+                  <wp:posOffset>-779780</wp:posOffset>
+                </wp:positionV>
+                <wp:extent cx="5105400" cy="7124700"/>
+                <wp:effectExtent l="0" t="0" r="19050" b="19050"/>
+                <wp:wrapNone/>
+                <wp:docPr id="2" name="Rectangle 2"/>
+                <wp:cNvGraphicFramePr/>
+                <a:graphic xmlns:a="http://schemas.openxmlformats.org/drawingml/2006/main">
+                  <a:graphicData uri="http://schemas.microsoft.com/office/word/2010/wordprocessingShape">
+                    <wps:wsp>
+                      <wps:cNvSpPr/>
+                      <wps:spPr>
+                        <a:xfrm>
+                          <a:off x="0" y="0"/>
+                          <a:ext cx="5105400" cy="7124700"/>
+                        </a:xfrm>
+                        <a:prstGeom prst="rect">
+                          <a:avLst/>
+                        </a:prstGeom>
+                        <a:noFill/>
+                        <a:ln>
+                          <a:solidFill>
+                            <a:schemeClr val="tx1"/>
+                          </a:solidFill>
+                        </a:ln>
+                      </wps:spPr>
+                      <wps:style>
+                        <a:lnRef idx="2">
+                          <a:schemeClr val="accent1">
+                            <a:shade val="50000"/>
+                          </a:schemeClr>
+                        </a:lnRef>
+                        <a:fillRef idx="1">
+                          <a:schemeClr val="accent1"/>
+                        </a:fillRef>
+                        <a:effectRef idx="0">
+                          <a:schemeClr val="accent1"/>
+                        </a:effectRef>
+                        <a:fontRef idx="minor">
+                          <a:schemeClr val="lt1"/>
+                        </a:fontRef>
+                      </wps:style>
+                      <wps:bodyPr rot="0" spcFirstLastPara="0" vertOverflow="overflow" horzOverflow="overflow" vert="horz" wrap="square" lIns="91440" tIns="45720" rIns="91440" bIns="45720" numCol="1" spcCol="0" rtlCol="0" fromWordArt="0" anchor="ctr" anchorCtr="0" forceAA="0" compatLnSpc="1">
+                        <a:prstTxWarp prst="textNoShape">
+                          <a:avLst/>
+                        </a:prstTxWarp>
+                        <a:noAutofit/>
+                      </wps:bodyPr>
+                    </wps:wsp>
+                  </a:graphicData>
+                </a:graphic>
+              </wp:anchor>
+            </w:drawing>
+          </mc:Choice>
+          <mc:Fallback>
+            <w:pict>
+              <v:rect w14:anchorId="3C7B55F5" id="Rectangle 2" o:spid="_x0000_s1026" style="position:absolute;margin-left:350.6pt;margin-top:-61.4pt;width:402pt;height:561pt;z-index:251658239;visibility:visible;mso-wrap-style:square;mso-wrap-distance-left:9pt;mso-wrap-distance-top:0;mso-wrap-distance-right:9pt;mso-wrap-distance-bottom:0;mso-position-horizontal:absolute;mso-position-horizontal-relative:text;mso-position-vertical:absolute;mso-position-vertical-relative:text;v-text-anchor:middle" o:gfxdata="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" filled="f" strokecolor="black [3213]" strokeweight="1pt"/>
+            </w:pict>
+          </mc:Fallback>
+        </mc:AlternateContent>
+      </w:r>
+      <w:r>
+        <w:rPr>
+          <w:noProof/>
+        </w:rPr>
+        <mc:AlternateContent>
+          <mc:Choice Requires="wps">
+            <w:drawing>
+              <wp:anchor distT="0" distB="0" distL="114300" distR="114300" simplePos="0" relativeHeight="251659264" behindDoc="0" locked="0" layoutInCell="1" allowOverlap="1" wp14:anchorId="356E0A2F" wp14:editId="75356D7D">
+                <wp:simplePos x="0" y="0"/>
+                <wp:positionH relativeFrom="column">
+                  <wp:posOffset>-608330</wp:posOffset>
+                </wp:positionH>
+                <wp:positionV relativeFrom="paragraph">
+                  <wp:posOffset>-779780</wp:posOffset>
+                </wp:positionV>
+                <wp:extent cx="4991100" cy="7124700"/>
+                <wp:effectExtent l="0" t="0" r="19050" b="19050"/>
+                <wp:wrapNone/>
+                <wp:docPr id="1" name="Rectangle 1"/>
+                <wp:cNvGraphicFramePr/>
+                <a:graphic xmlns:a="http://schemas.openxmlformats.org/drawingml/2006/main">
+                  <a:graphicData uri="http://schemas.microsoft.com/office/word/2010/wordprocessingShape">
+                    <wps:wsp>
+                      <wps:cNvSpPr/>
+                      <wps:spPr>
+                        <a:xfrm>
+                          <a:off x="0" y="0"/>
+                          <a:ext cx="4991100" cy="7124700"/>
+                        </a:xfrm>
+                        <a:prstGeom prst="rect">
+                          <a:avLst/>
+                        </a:prstGeom>
+                        <a:noFill/>
+                        <a:ln>
+                          <a:solidFill>
+                            <a:schemeClr val="tx1"/>
+                          </a:solidFill>
+                        </a:ln>
+                      </wps:spPr>
+                      <wps:style>
+                        <a:lnRef idx="2">
+                          <a:schemeClr val="accent1">
+                            <a:shade val="50000"/>
+                          </a:schemeClr>
+                        </a:lnRef>
+                        <a:fillRef idx="1">
+                          <a:schemeClr val="accent1"/>
+                        </a:fillRef>
+                        <a:effectRef idx="0">
+                          <a:schemeClr val="accent1"/>
+                        </a:effectRef>
+                        <a:fontRef idx="minor">
+                          <a:schemeClr val="lt1"/>
+                        </a:fontRef>
+                      </wps:style>
+                      <wps:bodyPr rot="0" spcFirstLastPara="0" vertOverflow="overflow" horzOverflow="overflow" vert="horz" wrap="square" lIns="91440" tIns="45720" rIns="91440" bIns="45720" numCol="1" spcCol="0" rtlCol="0" fromWordArt="0" anchor="ctr" anchorCtr="0" forceAA="0" compatLnSpc="1">
+                        <a:prstTxWarp prst="textNoShape">
+                          <a:avLst/>
+                        </a:prstTxWarp>
+                        <a:noAutofit/>
+                      </wps:bodyPr>
+                    </wps:wsp>
+                  </a:graphicData>
+                </a:graphic>
+                <wp14:sizeRelH relativeFrom="margin">
+                  <wp14:pctWidth>0</wp14:pctWidth>
+                </wp14:sizeRelH>
+              </wp:anchor>
+            </w:drawing>
+          </mc:Choice>
+          <mc:Fallback>
+            <w:pict>
+              <v:rect w14:anchorId="2115F01B" id="Rectangle 1" o:spid="_x0000_s1026" style="position:absolute;margin-left:-47.9pt;margin-top:-61.4pt;width:393pt;height:561pt;z-index:251659264;visibility:visible;mso-wrap-style:square;mso-width-percent:0;mso-wrap-distance-left:9pt;mso-wrap-distance-top:0;mso-wrap-distance-right:9pt;mso-wrap-distance-bottom:0;mso-position-horizontal:absolute;mso-position-horizontal-relative:text;mso-position-vertical:absolute;mso-position-vertical-relative:text;mso-width-percent:0;mso-width-relative:margin;v-text-anchor:middle" o:gfxdata="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" filled="f" strokecolor="black [3213]" strokeweight="1pt"/>
+            </w:pict>
+          </mc:Fallback>
+        </mc:AlternateContent>
+      </w:r>
+    </w:p>
+    <w:p>
+      <w:pPr>
+        <w:spacing w:before="120" w:after="120"/>
+        <w:rPr>
+          <w:rFonts w:ascii="Helvetica" w:hAnsi="Helvetica"/>
+          <w:sz w:val="40"/>
+          <w:szCs w:val="40"/>
+        </w:rPr>
+      </w:pPr>
+    </w:p>
+    <w:p>
+      <w:pPr>
+        <w:spacing w:before="120" w:after="120"/>
+        <w:rPr>
+          <w:rFonts w:ascii="Helvetica" w:hAnsi="Helvetica"/>
+          <w:sz w:val="48"/>
+          <w:szCs w:val="48"/>
+        </w:rPr>
+      </w:pPr>
+      <w:r>
+        <w:rPr>
+          <w:rFonts w:ascii="Helvetica" w:hAnsi="Helvetica"/>
+          <w:sz w:val="48"/>
+          <w:szCs w:val="48"/>
+        </w:rPr>
+        <w:t>Référence :</w:t>
+      </w:r>
+    </w:p>
+    <w:p>
+      <w:pPr>
+        <w:spacing w:before="120" w:after="120"/>
+        <w:rPr>
+          <w:rFonts w:ascii="Helvetica" w:hAnsi="Helvetica"/>
+          <w:sz w:val="48"/>
+          <w:szCs w:val="48"/>
+        </w:rPr>
+      </w:pPr>
+      <w:r>
+        <w:rPr>
+          <w:rFonts w:ascii="Helvetica" w:hAnsi="Helvetica"/>
+          <w:sz w:val="48"/>
+          <w:szCs w:val="48"/>
+        </w:rPr>
+        <w:tab/>
+      </w:r>
+      <w:r>
+        <w:rPr>
+          <w:rFonts w:ascii="Helvetica" w:hAnsi="Helvetica"/>
+          <w:sz w:val="48"/>
+          <w:szCs w:val="48"/>
+        </w:rPr>
+        <w:t>${reference} __</w:t>
+      </w:r>
+    </w:p>
+    <w:p>
+      <w:pPr>
+        <w:spacing w:before="120" w:after="120"/>
+        <w:rPr>
+          <w:rFonts w:ascii="Helvetica" w:hAnsi="Helvetica"/>
+          <w:sz w:val="48"/>
+          <w:szCs w:val="48"/>
+        </w:rPr>
+      </w:pPr>
+    </w:p>
+    <w:p>
+      <w:pPr>
+        <w:spacing w:before="120" w:after="120"/>
+        <w:rPr>
+          <w:rFonts w:ascii="Helvetica" w:hAnsi="Helvetica"/>
+          <w:sz w:val="48"/>
+          <w:szCs w:val="48"/>
+        </w:rPr>
+      </w:pPr>
+      <w:r>
+        <w:rPr>
+          <w:rFonts w:ascii="Helvetica" w:hAnsi="Helvetica"/>
+          <w:sz w:val="48"/>
+          <w:szCs w:val="48"/>
+        </w:rPr>
+        <w:t xml:space="preserve">Date : </w:t>
+      </w:r>
+      <w:r>
+        <w:rPr>
+          <w:rFonts w:ascii="Helvetica" w:hAnsi="Helvetica"/>
+          <w:sz w:val="48"/>
+          <w:szCs w:val="48"/>
+        </w:rPr>
+        <w:t>${date}</w:t>
+      </w:r>
+    </w:p>
+    <w:p>
+      <w:pPr>
+        <w:spacing w:before="120" w:after="120"/>
+        <w:rPr>
+          <w:rFonts w:ascii="Helvetica" w:hAnsi="Helvetica"/>
+          <w:sz w:val="48"/>
+          <w:szCs w:val="48"/>
+        </w:rPr>
+      </w:pPr>
+    </w:p>
+    <w:p>
+      <w:pPr>
+        <w:spacing w:before="120" w:after="120"/>
+        <w:rPr>
+          <w:rFonts w:ascii="Helvetica" w:hAnsi="Helvetica"/>
+          <w:sz w:val="48"/>
+          <w:szCs w:val="48"/>
+        </w:rPr>
+      </w:pPr>
+      <w:r>
+        <w:rPr>
+          <w:rFonts w:ascii="Helvetica" w:hAnsi="Helvetica"/>
+          <w:sz w:val="48"/>
+          <w:szCs w:val="48"/>
+        </w:rPr>
+        <w:t>Poids :</w:t>
+      </w:r>
+    </w:p>
+    <w:p>
+      <w:pPr>
+        <w:spacing w:before="120" w:after="120"/>
+        <w:jc w:val="center"/>
+        <w:rPr>
+          <w:rFonts w:ascii="Helvetica" w:hAnsi="Helvetica"/>
+          <w:sz w:val="48"/>
+          <w:szCs w:val="48"/>
+        </w:rPr>
+      </w:pPr>
+      <w:r>
+        <w:rPr>
+          <w:rFonts w:ascii="Helvetica" w:hAnsi="Helvetica"/>
+          <w:sz w:val="48"/>
+          <w:szCs w:val="48"/>
+        </w:rPr>
+        <w:t>________ KG</w:t>
+      </w:r>
+    </w:p>
+    <w:p>
+      <w:pPr>
+        <w:spacing w:before="120" w:after="120"/>
+        <w:rPr>
+          <w:rFonts w:ascii="Helvetica" w:hAnsi="Helvetica"/>
+          <w:sz w:val="48"/>
+          <w:szCs w:val="48"/>
+        </w:rPr>
+      </w:pPr>
+    </w:p>
+    <w:p>
+      <w:pPr>
+        <w:spacing w:before="120" w:after="120"/>
+        <w:rPr>
+          <w:rFonts w:ascii="Helvetica" w:hAnsi="Helvetica"/>
+          <w:sz w:val="48"/>
+          <w:szCs w:val="48"/>
+        </w:rPr>
+      </w:pPr>
+      <w:r>
+        <w:rPr>
+          <w:rFonts w:ascii="Helvetica" w:hAnsi="Helvetica"/>
+          <w:sz w:val="48"/>
+          <w:szCs w:val="48"/>
+        </w:rPr>
+        <w:t>Commentaires :</w:t>
+      </w:r>
+    </w:p>
+    <w:p>
+      <w:pPr>
+        <w:overflowPunct/>
+        <w:autoSpaceDE/>
+        <w:autoSpaceDN/>
+        <w:adjustRightInd/>
+        <w:spacing w:after="160" w:line="259" w:lineRule="auto"/>
+        <w:textAlignment w:val="auto"/>
+        <w:rPr>
+          <w:rFonts w:ascii="Helvetica" w:hAnsi="Helvetica"/>
+          <w:sz w:val="48"/>
+          <w:szCs w:val="48"/>
+        </w:rPr>
+      </w:pPr>
+    </w:p>
+    <w:p>
+      <w:pPr>
+        <w:overflowPunct/>
+        <w:autoSpaceDE/>
+        <w:autoSpaceDN/>
+        <w:adjustRightInd/>
+        <w:spacing w:after="160" w:line="259" w:lineRule="auto"/>
+        <w:textAlignment w:val="auto"/>
+        <w:rPr>
+          <w:rFonts w:ascii="Helvetica" w:hAnsi="Helvetica"/>
+          <w:sz w:val="48"/>
+          <w:szCs w:val="48"/>
+        </w:rPr>
+      </w:pPr>
+    </w:p>
+    <w:tbl>
+      <w:tblPr>
+        <w:tblpPr w:leftFromText="141" w:rightFromText="141" w:vertAnchor="page" w:horzAnchor="page" w:tblpX="8711" w:tblpY="791"/>
+        <w:tblW w:w="7430" w:type="dxa"/>
+        <w:tblBorders>
+          <w:top w:val="single" w:sz="12" w:space="0" w:color="auto"/>
+          <w:left w:val="single" w:sz="12" w:space="0" w:color="auto"/>
+          <w:bottom w:val="single" w:sz="12" w:space="0" w:color="auto"/>
+          <w:right w:val="single" w:sz="12" w:space="0" w:color="auto"/>
+          <w:insideH w:val="single" w:sz="6" w:space="0" w:color="auto"/>
+          <w:insideV w:val="single" w:sz="6" w:space="0" w:color="auto"/>
+        </w:tblBorders>
+        <w:tblLayout w:type="fixed"/>
+        <w:tblCellMar>
+          <w:left w:w="28" w:type="dxa"/>
+          <w:right w:w="28" w:type="dxa"/>
+        </w:tblCellMar>
+        <w:tblLook w:val="0000" w:firstRow="0" w:lastRow="0" w:firstColumn="0" w:lastColumn="0" w:noHBand="0" w:noVBand="0"/>
+      </w:tblPr>
+      <w:tblGrid>
+        <w:gridCol w:w="2820"/>
+        <w:gridCol w:w="2977"/>
+        <w:gridCol w:w="1633"/>
+      </w:tblGrid>
+      <w:tr>
+        <w:trPr>
+          <w:cantSplit/>
+          <w:trHeight w:val="489"/>
+        </w:trPr>
+        <w:tc>
+          <w:tcPr>
+            <w:tcW w:w="2820" w:type="dxa"/>
+            <w:vMerge w:val="restart"/>
+            <w:tcBorders>
+              <w:right w:val="single" w:sz="12" w:space="0" w:color="auto"/>
+            </w:tcBorders>
+            <w:vAlign w:val="center"/>
+          </w:tcPr>
+          <w:p>
+            <w:pPr>
+              <w:jc w:val="center"/>
+              <w:rPr>
+                <w:b/>
+                <w:sz w:val="28"/>
+              </w:rPr>
+            </w:pPr>
+            <w:r>
+              <w:fldChar w:fldCharType="begin"/>
+            </w:r>
+            <w:r>
+              <w:instrText xml:space="preserve"> INCLUDEPICTURE  "cid:image001.jpg@01D4235D.0A0B9950" \* MERGEFORMATINET </w:instrText>
+            </w:r>
+            <w:r>
+              <w:fldChar w:fldCharType="separate"/>
+            </w:r>
+            <w:r>
+              <w:fldChar w:fldCharType="begin"/>
+            </w:r>
+            <w:r>
+              <w:instrText xml:space="preserve"> INCLUDEPICTURE  "cid:image001.jpg@01D4235D.0A0B9950" \* MERGEFORMATINET </w:instrText>
+            </w:r>
+            <w:r>
+              <w:fldChar w:fldCharType="separate"/>
+            </w:r>
+            <w:r>
+              <w:fldChar w:fldCharType="begin"/>
+            </w:r>
+            <w:r>
+              <w:instrText xml:space="preserve"> INCLUDEPICTURE  "cid:image001.jpg@01D4235D.0A0B9950" \* MERGEFORMATINET </w:instrText>
+            </w:r>
+            <w:r>
+              <w:fldChar w:fldCharType="separate"/>
+            </w:r>
+            <w:r>
+              <w:fldChar w:fldCharType="begin"/>
+            </w:r>
+            <w:r>
+              <w:instrText xml:space="preserve"> INCLUDEPICTURE  "cid:image001.jpg@01D4235D.0A0B9950" \* MERGEFORMATINET </w:instrText>
+            </w:r>
+            <w:r>
+              <w:fldChar w:fldCharType="separate"/>
+            </w:r>
+            <w:r>
+              <w:fldChar w:fldCharType="begin"/>
+            </w:r>
+            <w:r>
+              <w:instrText xml:space="preserve"> </w:instrText>
+            </w:r>
+            <w:r>
+              <w:instrText>INCLUDEPICTURE  "cid:image001.jpg@01</w:instrText>
+            </w:r>
+            <w:r>
+              <w:instrText>D4235D.0A0B9950" \* MERGEFORMATINET</w:instrText>
+            </w:r>
+            <w:r>
+              <w:instrText xml:space="preserve"> </w:instrText>
+            </w:r>
+            <w:r>
+              <w:fldChar w:fldCharType="separate"/>
+            </w:r>
+            <w:r>
+              <w:pict w14:anchorId="683AAC54">
+                <v:shape id="_x0000_i1026" type="#_x0000_t75" alt="cid:image001.jpg@01D4048F.EF893C90" style="width:125.25pt;height:36.75pt">
+                  <v:imagedata r:id="rId4" r:href="rId6"/>
+                </v:shape>
+              </w:pict>
+            </w:r>
+            <w:r>
+              <w:fldChar w:fldCharType="end"/>
+            </w:r>
+            <w:r>
+              <w:fldChar w:fldCharType="end"/>
+            </w:r>
+            <w:r>
+              <w:fldChar w:fldCharType="end"/>
             </w:r>
             <w:r>
               <w:fldChar w:fldCharType="end"/>
@@ -252,6 +904,7 @@
     <w:p>
       <w:pPr>
         <w:spacing w:before="120" w:after="120"/>
+        <w:ind w:firstLine="708"/>
         <w:rPr>
           <w:rFonts w:ascii="Helvetica" w:hAnsi="Helvetica"/>
           <w:sz w:val="48"/>
@@ -290,50 +943,24 @@
           <w:sz w:val="48"/>
           <w:szCs w:val="48"/>
         </w:rPr>
-        <w:t>&lt;&lt;[</w:t>
+        <w:tab/>
+        <w:t>${reference} __</w:t>
       </w:r>
-      <w:proofErr w:type="spellStart"/>
-      <w:proofErr w:type="gramStart"/>
-      <w:r>
-        <w:rPr>
-          <w:rFonts w:ascii="Helvetica" w:hAnsi="Helvetica"/>
-          <w:sz w:val="48"/>
-          <w:szCs w:val="48"/>
-        </w:rPr>
-        <w:t>p.getRef</w:t>
-      </w:r>
-      <w:proofErr w:type="spellEnd"/>
-      <w:proofErr w:type="gramEnd"/>
-      <w:r>
-        <w:rPr>
-          <w:rFonts w:ascii="Helvetica" w:hAnsi="Helvetica"/>
-          <w:sz w:val="48"/>
-          <w:szCs w:val="48"/>
-        </w:rPr>
-        <w:t>()]&gt;&gt;</w:t>
-      </w:r>
-      <w:r>
-        <w:rPr>
-          <w:rFonts w:ascii="Helvetica" w:hAnsi="Helvetica"/>
-          <w:sz w:val="48"/>
-          <w:szCs w:val="48"/>
-        </w:rPr>
-        <w:t xml:space="preserve"> ___</w:t>
-      </w:r>
-    </w:p>
-    <w:p>
-      <w:pPr>
-        <w:spacing w:before="120" w:after="120"/>
-        <w:rPr>
-          <w:rFonts w:ascii="Helvetica" w:hAnsi="Helvetica"/>
-          <w:sz w:val="48"/>
-          <w:szCs w:val="48"/>
-        </w:rPr>
-      </w:pPr>
-    </w:p>
-    <w:p>
-      <w:pPr>
-        <w:spacing w:before="120" w:after="120"/>
+    </w:p>
+    <w:p>
+      <w:pPr>
+        <w:spacing w:before="120" w:after="120"/>
+        <w:rPr>
+          <w:rFonts w:ascii="Helvetica" w:hAnsi="Helvetica"/>
+          <w:sz w:val="48"/>
+          <w:szCs w:val="48"/>
+        </w:rPr>
+      </w:pPr>
+    </w:p>
+    <w:p>
+      <w:pPr>
+        <w:spacing w:before="120" w:after="120"/>
+        <w:ind w:firstLine="708"/>
         <w:rPr>
           <w:rFonts w:ascii="Helvetica" w:hAnsi="Helvetica"/>
           <w:sz w:val="48"/>
@@ -354,42 +981,23 @@
           <w:sz w:val="48"/>
           <w:szCs w:val="48"/>
         </w:rPr>
-        <w:t>&lt;&lt;[</w:t>
+        <w:t>${date}</w:t>
       </w:r>
-      <w:proofErr w:type="spellStart"/>
-      <w:proofErr w:type="gramStart"/>
-      <w:r>
-        <w:rPr>
-          <w:rFonts w:ascii="Helvetica" w:hAnsi="Helvetica"/>
-          <w:sz w:val="48"/>
-          <w:szCs w:val="48"/>
-        </w:rPr>
-        <w:t>p.getDate</w:t>
-      </w:r>
-      <w:proofErr w:type="spellEnd"/>
-      <w:proofErr w:type="gramEnd"/>
-      <w:r>
-        <w:rPr>
-          <w:rFonts w:ascii="Helvetica" w:hAnsi="Helvetica"/>
-          <w:sz w:val="48"/>
-          <w:szCs w:val="48"/>
-        </w:rPr>
-        <w:t>()]&gt;&gt;</w:t>
-      </w:r>
-    </w:p>
-    <w:p>
-      <w:pPr>
-        <w:spacing w:before="120" w:after="120"/>
-        <w:rPr>
-          <w:rFonts w:ascii="Helvetica" w:hAnsi="Helvetica"/>
-          <w:sz w:val="48"/>
-          <w:szCs w:val="48"/>
-        </w:rPr>
-      </w:pPr>
-    </w:p>
-    <w:p>
-      <w:pPr>
-        <w:spacing w:before="120" w:after="120"/>
+    </w:p>
+    <w:p>
+      <w:pPr>
+        <w:spacing w:before="120" w:after="120"/>
+        <w:rPr>
+          <w:rFonts w:ascii="Helvetica" w:hAnsi="Helvetica"/>
+          <w:sz w:val="48"/>
+          <w:szCs w:val="48"/>
+        </w:rPr>
+      </w:pPr>
+    </w:p>
+    <w:p>
+      <w:pPr>
+        <w:spacing w:before="120" w:after="120"/>
+        <w:ind w:firstLine="708"/>
         <w:rPr>
           <w:rFonts w:ascii="Helvetica" w:hAnsi="Helvetica"/>
           <w:sz w:val="48"/>
@@ -408,7 +1016,8 @@
     <w:p>
       <w:pPr>
         <w:spacing w:before="120" w:after="120"/>
-        <w:jc w:val="right"/>
+        <w:ind w:left="708" w:firstLine="708"/>
+        <w:jc w:val="center"/>
         <w:rPr>
           <w:rFonts w:ascii="Helvetica" w:hAnsi="Helvetica"/>
           <w:sz w:val="48"/>
@@ -437,6 +1046,7 @@
     <w:p>
       <w:pPr>
         <w:spacing w:before="120" w:after="120"/>
+        <w:ind w:firstLine="708"/>
         <w:rPr>
           <w:rFonts w:ascii="Helvetica" w:hAnsi="Helvetica"/>
           <w:sz w:val="48"/>
@@ -452,10 +1062,25 @@
         <w:t>Commentaires :</w:t>
       </w:r>
     </w:p>
+    <w:p>
+      <w:pPr>
+        <w:overflowPunct/>
+        <w:autoSpaceDE/>
+        <w:autoSpaceDN/>
+        <w:adjustRightInd/>
+        <w:spacing w:after="160" w:line="259" w:lineRule="auto"/>
+        <w:textAlignment w:val="auto"/>
+        <w:rPr>
+          <w:rFonts w:ascii="Helvetica" w:hAnsi="Helvetica"/>
+          <w:sz w:val="48"/>
+          <w:szCs w:val="48"/>
+        </w:rPr>
+      </w:pPr>
+    </w:p>
     <w:sectPr>
-      <w:pgSz w:w="8108" w:h="11907"/>
+      <w:pgSz w:w="16838" w:h="11906" w:orient="landscape" w:code="9"/>
       <w:pgMar w:top="1418" w:right="1418" w:bottom="1418" w:left="1418" w:header="709" w:footer="709" w:gutter="0"/>
-      <w:cols w:space="708"/>
+      <w:cols w:num="2" w:space="708"/>
       <w:docGrid w:linePitch="360"/>
     </w:sectPr>
   </w:body>

</xml_diff>

<commit_message>
maj 0.9 02/09/2020 non-fonctionnel AJAX URL
</commit_message>
<xml_diff>
--- a/src/main/resources/template/template_palette.docx
+++ b/src/main/resources/template/template_palette.docx
@@ -4,7 +4,7 @@
   <w:body>
     <w:tbl>
       <w:tblPr>
-        <w:tblpPr w:leftFromText="141" w:rightFromText="141" w:vertAnchor="page" w:horzAnchor="page" w:tblpX="721" w:tblpY="791"/>
+        <w:tblpPr w:leftFromText="141" w:rightFromText="141" w:horzAnchor="margin" w:tblpXSpec="center" w:tblpY="-645"/>
         <w:tblW w:w="7430" w:type="dxa"/>
         <w:tblBorders>
           <w:top w:val="single" w:sz="12" w:space="0" w:color="auto"/>
@@ -67,40 +67,7 @@
               <w:fldChar w:fldCharType="separate"/>
             </w:r>
             <w:r>
-              <w:fldChar w:fldCharType="begin"/>
-            </w:r>
-            <w:r>
-              <w:instrText xml:space="preserve"> INCLUDEPICTURE  "cid:image001.jpg@01D4235D.0A0B9950" \* MERGEFORMATINET </w:instrText>
-            </w:r>
-            <w:r>
-              <w:fldChar w:fldCharType="separate"/>
-            </w:r>
-            <w:r>
-              <w:fldChar w:fldCharType="begin"/>
-            </w:r>
-            <w:r>
-              <w:instrText xml:space="preserve"> INCLUDEPICTURE  "cid:image001.jpg@01D4235D.0A0B9950" \* MERGEFORMATINET </w:instrText>
-            </w:r>
-            <w:r>
-              <w:fldChar w:fldCharType="separate"/>
-            </w:r>
-            <w:r>
-              <w:fldChar w:fldCharType="begin"/>
-            </w:r>
-            <w:r>
-              <w:instrText xml:space="preserve"> </w:instrText>
-            </w:r>
-            <w:r>
-              <w:instrText>INCLUDEPICTURE  "cid:image001.jpg@01D4235D.0A0B9950" \* MERGEFORMATINET</w:instrText>
-            </w:r>
-            <w:r>
-              <w:instrText xml:space="preserve"> </w:instrText>
-            </w:r>
-            <w:r>
-              <w:fldChar w:fldCharType="separate"/>
-            </w:r>
-            <w:r>
-              <w:pict w14:anchorId="2BEB4E99">
+              <w:pict w14:anchorId="581C09CA">
                 <v:shapetype id="_x0000_t75" coordsize="21600,21600" o:spt="75" o:preferrelative="t" path="m@4@5l@4@11@9@11@9@5xe" filled="f" stroked="f">
                   <v:stroke joinstyle="miter"/>
                   <v:formulas>
@@ -120,629 +87,10 @@
                   <v:path o:extrusionok="f" gradientshapeok="t" o:connecttype="rect"/>
                   <o:lock v:ext="edit" aspectratio="t"/>
                 </v:shapetype>
-                <v:shape id="_x0000_i1025" type="#_x0000_t75" alt="cid:image001.jpg@01D4048F.EF893C90" style="width:125.25pt;height:36.75pt">
+                <v:shape id="_x0000_i1117" type="#_x0000_t75" alt="cid:image001.jpg@01D4048F.EF893C90" style="width:125.5pt;height:37pt">
                   <v:imagedata r:id="rId4" r:href="rId5"/>
                 </v:shape>
               </w:pict>
-            </w:r>
-            <w:r>
-              <w:fldChar w:fldCharType="end"/>
-            </w:r>
-            <w:r>
-              <w:fldChar w:fldCharType="end"/>
-            </w:r>
-            <w:r>
-              <w:fldChar w:fldCharType="end"/>
-            </w:r>
-            <w:r>
-              <w:fldChar w:fldCharType="end"/>
-            </w:r>
-            <w:r>
-              <w:fldChar w:fldCharType="end"/>
-            </w:r>
-          </w:p>
-        </w:tc>
-        <w:tc>
-          <w:tcPr>
-            <w:tcW w:w="2977" w:type="dxa"/>
-            <w:tcBorders>
-              <w:top w:val="single" w:sz="12" w:space="0" w:color="auto"/>
-              <w:left w:val="single" w:sz="12" w:space="0" w:color="auto"/>
-              <w:bottom w:val="single" w:sz="12" w:space="0" w:color="auto"/>
-              <w:right w:val="single" w:sz="12" w:space="0" w:color="auto"/>
-            </w:tcBorders>
-            <w:shd w:val="clear" w:color="auto" w:fill="FFFF00"/>
-            <w:vAlign w:val="center"/>
-          </w:tcPr>
-          <w:p>
-            <w:pPr>
-              <w:jc w:val="center"/>
-              <w:rPr>
-                <w:rFonts w:ascii="Helvetica" w:hAnsi="Helvetica"/>
-                <w:b/>
-                <w:sz w:val="24"/>
-                <w:szCs w:val="24"/>
-              </w:rPr>
-            </w:pPr>
-            <w:r>
-              <w:rPr>
-                <w:rFonts w:ascii="Helvetica" w:hAnsi="Helvetica"/>
-                <w:b/>
-                <w:sz w:val="24"/>
-                <w:szCs w:val="24"/>
-              </w:rPr>
-              <w:t>Fiche Palette</w:t>
-            </w:r>
-          </w:p>
-        </w:tc>
-        <w:tc>
-          <w:tcPr>
-            <w:tcW w:w="1633" w:type="dxa"/>
-            <w:vMerge w:val="restart"/>
-            <w:tcBorders>
-              <w:left w:val="single" w:sz="12" w:space="0" w:color="auto"/>
-            </w:tcBorders>
-            <w:vAlign w:val="center"/>
-          </w:tcPr>
-          <w:p>
-            <w:pPr>
-              <w:jc w:val="center"/>
-              <w:rPr>
-                <w:rFonts w:ascii="Helvetica" w:hAnsi="Helvetica"/>
-              </w:rPr>
-            </w:pPr>
-            <w:r>
-              <w:rPr>
-                <w:rFonts w:ascii="Helvetica" w:hAnsi="Helvetica"/>
-              </w:rPr>
-              <w:t>Version</w:t>
-            </w:r>
-            <w:r>
-              <w:rPr>
-                <w:rFonts w:ascii="Helvetica" w:hAnsi="Helvetica"/>
-              </w:rPr>
-              <w:t xml:space="preserve"> du </w:t>
-            </w:r>
-          </w:p>
-          <w:p>
-            <w:pPr>
-              <w:jc w:val="center"/>
-              <w:rPr>
-                <w:rFonts w:ascii="Helvetica" w:hAnsi="Helvetica"/>
-              </w:rPr>
-            </w:pPr>
-            <w:r>
-              <w:rPr>
-                <w:rFonts w:ascii="Helvetica" w:hAnsi="Helvetica"/>
-              </w:rPr>
-              <w:t>28/08/2020</w:t>
-            </w:r>
-          </w:p>
-        </w:tc>
-      </w:tr>
-      <w:tr>
-        <w:trPr>
-          <w:cantSplit/>
-          <w:trHeight w:val="488"/>
-        </w:trPr>
-        <w:tc>
-          <w:tcPr>
-            <w:tcW w:w="2820" w:type="dxa"/>
-            <w:vMerge/>
-            <w:tcBorders>
-              <w:right w:val="single" w:sz="12" w:space="0" w:color="auto"/>
-            </w:tcBorders>
-            <w:vAlign w:val="center"/>
-          </w:tcPr>
-          <w:p>
-            <w:pPr>
-              <w:jc w:val="center"/>
-            </w:pPr>
-          </w:p>
-        </w:tc>
-        <w:tc>
-          <w:tcPr>
-            <w:tcW w:w="2977" w:type="dxa"/>
-            <w:tcBorders>
-              <w:top w:val="single" w:sz="12" w:space="0" w:color="auto"/>
-              <w:left w:val="single" w:sz="12" w:space="0" w:color="auto"/>
-              <w:bottom w:val="single" w:sz="12" w:space="0" w:color="auto"/>
-              <w:right w:val="single" w:sz="12" w:space="0" w:color="auto"/>
-            </w:tcBorders>
-            <w:vAlign w:val="center"/>
-          </w:tcPr>
-          <w:p>
-            <w:pPr>
-              <w:jc w:val="center"/>
-              <w:rPr>
-                <w:rFonts w:ascii="Comic Sans MS" w:hAnsi="Comic Sans MS"/>
-                <w:b/>
-                <w:sz w:val="32"/>
-                <w:szCs w:val="24"/>
-              </w:rPr>
-            </w:pPr>
-          </w:p>
-        </w:tc>
-        <w:tc>
-          <w:tcPr>
-            <w:tcW w:w="1633" w:type="dxa"/>
-            <w:vMerge/>
-            <w:tcBorders>
-              <w:left w:val="single" w:sz="12" w:space="0" w:color="auto"/>
-            </w:tcBorders>
-            <w:vAlign w:val="center"/>
-          </w:tcPr>
-          <w:p>
-            <w:pPr>
-              <w:jc w:val="center"/>
-            </w:pPr>
-          </w:p>
-        </w:tc>
-      </w:tr>
-    </w:tbl>
-    <w:p>
-      <w:r>
-        <w:rPr>
-          <w:noProof/>
-        </w:rPr>
-        <mc:AlternateContent>
-          <mc:Choice Requires="wps">
-            <w:drawing>
-              <wp:anchor distT="0" distB="0" distL="114300" distR="114300" simplePos="0" relativeHeight="251658239" behindDoc="0" locked="0" layoutInCell="1" allowOverlap="1" wp14:anchorId="2223D40B" wp14:editId="58A677EF">
-                <wp:simplePos x="0" y="0"/>
-                <wp:positionH relativeFrom="column">
-                  <wp:posOffset>4452620</wp:posOffset>
-                </wp:positionH>
-                <wp:positionV relativeFrom="paragraph">
-                  <wp:posOffset>-779780</wp:posOffset>
-                </wp:positionV>
-                <wp:extent cx="5105400" cy="7124700"/>
-                <wp:effectExtent l="0" t="0" r="19050" b="19050"/>
-                <wp:wrapNone/>
-                <wp:docPr id="2" name="Rectangle 2"/>
-                <wp:cNvGraphicFramePr/>
-                <a:graphic xmlns:a="http://schemas.openxmlformats.org/drawingml/2006/main">
-                  <a:graphicData uri="http://schemas.microsoft.com/office/word/2010/wordprocessingShape">
-                    <wps:wsp>
-                      <wps:cNvSpPr/>
-                      <wps:spPr>
-                        <a:xfrm>
-                          <a:off x="0" y="0"/>
-                          <a:ext cx="5105400" cy="7124700"/>
-                        </a:xfrm>
-                        <a:prstGeom prst="rect">
-                          <a:avLst/>
-                        </a:prstGeom>
-                        <a:noFill/>
-                        <a:ln>
-                          <a:solidFill>
-                            <a:schemeClr val="tx1"/>
-                          </a:solidFill>
-                        </a:ln>
-                      </wps:spPr>
-                      <wps:style>
-                        <a:lnRef idx="2">
-                          <a:schemeClr val="accent1">
-                            <a:shade val="50000"/>
-                          </a:schemeClr>
-                        </a:lnRef>
-                        <a:fillRef idx="1">
-                          <a:schemeClr val="accent1"/>
-                        </a:fillRef>
-                        <a:effectRef idx="0">
-                          <a:schemeClr val="accent1"/>
-                        </a:effectRef>
-                        <a:fontRef idx="minor">
-                          <a:schemeClr val="lt1"/>
-                        </a:fontRef>
-                      </wps:style>
-                      <wps:bodyPr rot="0" spcFirstLastPara="0" vertOverflow="overflow" horzOverflow="overflow" vert="horz" wrap="square" lIns="91440" tIns="45720" rIns="91440" bIns="45720" numCol="1" spcCol="0" rtlCol="0" fromWordArt="0" anchor="ctr" anchorCtr="0" forceAA="0" compatLnSpc="1">
-                        <a:prstTxWarp prst="textNoShape">
-                          <a:avLst/>
-                        </a:prstTxWarp>
-                        <a:noAutofit/>
-                      </wps:bodyPr>
-                    </wps:wsp>
-                  </a:graphicData>
-                </a:graphic>
-              </wp:anchor>
-            </w:drawing>
-          </mc:Choice>
-          <mc:Fallback>
-            <w:pict>
-              <v:rect w14:anchorId="3C7B55F5" id="Rectangle 2" o:spid="_x0000_s1026" style="position:absolute;margin-left:350.6pt;margin-top:-61.4pt;width:402pt;height:561pt;z-index:251658239;visibility:visible;mso-wrap-style:square;mso-wrap-distance-left:9pt;mso-wrap-distance-top:0;mso-wrap-distance-right:9pt;mso-wrap-distance-bottom:0;mso-position-horizontal:absolute;mso-position-horizontal-relative:text;mso-position-vertical:absolute;mso-position-vertical-relative:text;v-text-anchor:middle" o:gfxdata="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" filled="f" strokecolor="black [3213]" strokeweight="1pt"/>
-            </w:pict>
-          </mc:Fallback>
-        </mc:AlternateContent>
-      </w:r>
-      <w:r>
-        <w:rPr>
-          <w:noProof/>
-        </w:rPr>
-        <mc:AlternateContent>
-          <mc:Choice Requires="wps">
-            <w:drawing>
-              <wp:anchor distT="0" distB="0" distL="114300" distR="114300" simplePos="0" relativeHeight="251659264" behindDoc="0" locked="0" layoutInCell="1" allowOverlap="1" wp14:anchorId="356E0A2F" wp14:editId="75356D7D">
-                <wp:simplePos x="0" y="0"/>
-                <wp:positionH relativeFrom="column">
-                  <wp:posOffset>-608330</wp:posOffset>
-                </wp:positionH>
-                <wp:positionV relativeFrom="paragraph">
-                  <wp:posOffset>-779780</wp:posOffset>
-                </wp:positionV>
-                <wp:extent cx="4991100" cy="7124700"/>
-                <wp:effectExtent l="0" t="0" r="19050" b="19050"/>
-                <wp:wrapNone/>
-                <wp:docPr id="1" name="Rectangle 1"/>
-                <wp:cNvGraphicFramePr/>
-                <a:graphic xmlns:a="http://schemas.openxmlformats.org/drawingml/2006/main">
-                  <a:graphicData uri="http://schemas.microsoft.com/office/word/2010/wordprocessingShape">
-                    <wps:wsp>
-                      <wps:cNvSpPr/>
-                      <wps:spPr>
-                        <a:xfrm>
-                          <a:off x="0" y="0"/>
-                          <a:ext cx="4991100" cy="7124700"/>
-                        </a:xfrm>
-                        <a:prstGeom prst="rect">
-                          <a:avLst/>
-                        </a:prstGeom>
-                        <a:noFill/>
-                        <a:ln>
-                          <a:solidFill>
-                            <a:schemeClr val="tx1"/>
-                          </a:solidFill>
-                        </a:ln>
-                      </wps:spPr>
-                      <wps:style>
-                        <a:lnRef idx="2">
-                          <a:schemeClr val="accent1">
-                            <a:shade val="50000"/>
-                          </a:schemeClr>
-                        </a:lnRef>
-                        <a:fillRef idx="1">
-                          <a:schemeClr val="accent1"/>
-                        </a:fillRef>
-                        <a:effectRef idx="0">
-                          <a:schemeClr val="accent1"/>
-                        </a:effectRef>
-                        <a:fontRef idx="minor">
-                          <a:schemeClr val="lt1"/>
-                        </a:fontRef>
-                      </wps:style>
-                      <wps:bodyPr rot="0" spcFirstLastPara="0" vertOverflow="overflow" horzOverflow="overflow" vert="horz" wrap="square" lIns="91440" tIns="45720" rIns="91440" bIns="45720" numCol="1" spcCol="0" rtlCol="0" fromWordArt="0" anchor="ctr" anchorCtr="0" forceAA="0" compatLnSpc="1">
-                        <a:prstTxWarp prst="textNoShape">
-                          <a:avLst/>
-                        </a:prstTxWarp>
-                        <a:noAutofit/>
-                      </wps:bodyPr>
-                    </wps:wsp>
-                  </a:graphicData>
-                </a:graphic>
-                <wp14:sizeRelH relativeFrom="margin">
-                  <wp14:pctWidth>0</wp14:pctWidth>
-                </wp14:sizeRelH>
-              </wp:anchor>
-            </w:drawing>
-          </mc:Choice>
-          <mc:Fallback>
-            <w:pict>
-              <v:rect w14:anchorId="2115F01B" id="Rectangle 1" o:spid="_x0000_s1026" style="position:absolute;margin-left:-47.9pt;margin-top:-61.4pt;width:393pt;height:561pt;z-index:251659264;visibility:visible;mso-wrap-style:square;mso-width-percent:0;mso-wrap-distance-left:9pt;mso-wrap-distance-top:0;mso-wrap-distance-right:9pt;mso-wrap-distance-bottom:0;mso-position-horizontal:absolute;mso-position-horizontal-relative:text;mso-position-vertical:absolute;mso-position-vertical-relative:text;mso-width-percent:0;mso-width-relative:margin;v-text-anchor:middle" o:gfxdata="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" filled="f" strokecolor="black [3213]" strokeweight="1pt"/>
-            </w:pict>
-          </mc:Fallback>
-        </mc:AlternateContent>
-      </w:r>
-    </w:p>
-    <w:p>
-      <w:pPr>
-        <w:spacing w:before="120" w:after="120"/>
-        <w:rPr>
-          <w:rFonts w:ascii="Helvetica" w:hAnsi="Helvetica"/>
-          <w:sz w:val="40"/>
-          <w:szCs w:val="40"/>
-        </w:rPr>
-      </w:pPr>
-    </w:p>
-    <w:p>
-      <w:pPr>
-        <w:spacing w:before="120" w:after="120"/>
-        <w:rPr>
-          <w:rFonts w:ascii="Helvetica" w:hAnsi="Helvetica"/>
-          <w:sz w:val="48"/>
-          <w:szCs w:val="48"/>
-        </w:rPr>
-      </w:pPr>
-      <w:r>
-        <w:rPr>
-          <w:rFonts w:ascii="Helvetica" w:hAnsi="Helvetica"/>
-          <w:sz w:val="48"/>
-          <w:szCs w:val="48"/>
-        </w:rPr>
-        <w:t>Référence :</w:t>
-      </w:r>
-    </w:p>
-    <w:p>
-      <w:pPr>
-        <w:spacing w:before="120" w:after="120"/>
-        <w:rPr>
-          <w:rFonts w:ascii="Helvetica" w:hAnsi="Helvetica"/>
-          <w:sz w:val="48"/>
-          <w:szCs w:val="48"/>
-        </w:rPr>
-      </w:pPr>
-      <w:r>
-        <w:rPr>
-          <w:rFonts w:ascii="Helvetica" w:hAnsi="Helvetica"/>
-          <w:sz w:val="48"/>
-          <w:szCs w:val="48"/>
-        </w:rPr>
-        <w:tab/>
-      </w:r>
-      <w:r>
-        <w:rPr>
-          <w:rFonts w:ascii="Helvetica" w:hAnsi="Helvetica"/>
-          <w:sz w:val="48"/>
-          <w:szCs w:val="48"/>
-        </w:rPr>
-        <w:t>${reference} __</w:t>
-      </w:r>
-    </w:p>
-    <w:p>
-      <w:pPr>
-        <w:spacing w:before="120" w:after="120"/>
-        <w:rPr>
-          <w:rFonts w:ascii="Helvetica" w:hAnsi="Helvetica"/>
-          <w:sz w:val="48"/>
-          <w:szCs w:val="48"/>
-        </w:rPr>
-      </w:pPr>
-    </w:p>
-    <w:p>
-      <w:pPr>
-        <w:spacing w:before="120" w:after="120"/>
-        <w:rPr>
-          <w:rFonts w:ascii="Helvetica" w:hAnsi="Helvetica"/>
-          <w:sz w:val="48"/>
-          <w:szCs w:val="48"/>
-        </w:rPr>
-      </w:pPr>
-      <w:r>
-        <w:rPr>
-          <w:rFonts w:ascii="Helvetica" w:hAnsi="Helvetica"/>
-          <w:sz w:val="48"/>
-          <w:szCs w:val="48"/>
-        </w:rPr>
-        <w:t xml:space="preserve">Date : </w:t>
-      </w:r>
-      <w:r>
-        <w:rPr>
-          <w:rFonts w:ascii="Helvetica" w:hAnsi="Helvetica"/>
-          <w:sz w:val="48"/>
-          <w:szCs w:val="48"/>
-        </w:rPr>
-        <w:t>${date}</w:t>
-      </w:r>
-    </w:p>
-    <w:p>
-      <w:pPr>
-        <w:spacing w:before="120" w:after="120"/>
-        <w:rPr>
-          <w:rFonts w:ascii="Helvetica" w:hAnsi="Helvetica"/>
-          <w:sz w:val="48"/>
-          <w:szCs w:val="48"/>
-        </w:rPr>
-      </w:pPr>
-    </w:p>
-    <w:p>
-      <w:pPr>
-        <w:spacing w:before="120" w:after="120"/>
-        <w:rPr>
-          <w:rFonts w:ascii="Helvetica" w:hAnsi="Helvetica"/>
-          <w:sz w:val="48"/>
-          <w:szCs w:val="48"/>
-        </w:rPr>
-      </w:pPr>
-      <w:r>
-        <w:rPr>
-          <w:rFonts w:ascii="Helvetica" w:hAnsi="Helvetica"/>
-          <w:sz w:val="48"/>
-          <w:szCs w:val="48"/>
-        </w:rPr>
-        <w:t>Poids :</w:t>
-      </w:r>
-    </w:p>
-    <w:p>
-      <w:pPr>
-        <w:spacing w:before="120" w:after="120"/>
-        <w:jc w:val="center"/>
-        <w:rPr>
-          <w:rFonts w:ascii="Helvetica" w:hAnsi="Helvetica"/>
-          <w:sz w:val="48"/>
-          <w:szCs w:val="48"/>
-        </w:rPr>
-      </w:pPr>
-      <w:r>
-        <w:rPr>
-          <w:rFonts w:ascii="Helvetica" w:hAnsi="Helvetica"/>
-          <w:sz w:val="48"/>
-          <w:szCs w:val="48"/>
-        </w:rPr>
-        <w:t>________ KG</w:t>
-      </w:r>
-    </w:p>
-    <w:p>
-      <w:pPr>
-        <w:spacing w:before="120" w:after="120"/>
-        <w:rPr>
-          <w:rFonts w:ascii="Helvetica" w:hAnsi="Helvetica"/>
-          <w:sz w:val="48"/>
-          <w:szCs w:val="48"/>
-        </w:rPr>
-      </w:pPr>
-    </w:p>
-    <w:p>
-      <w:pPr>
-        <w:spacing w:before="120" w:after="120"/>
-        <w:rPr>
-          <w:rFonts w:ascii="Helvetica" w:hAnsi="Helvetica"/>
-          <w:sz w:val="48"/>
-          <w:szCs w:val="48"/>
-        </w:rPr>
-      </w:pPr>
-      <w:r>
-        <w:rPr>
-          <w:rFonts w:ascii="Helvetica" w:hAnsi="Helvetica"/>
-          <w:sz w:val="48"/>
-          <w:szCs w:val="48"/>
-        </w:rPr>
-        <w:t>Commentaires :</w:t>
-      </w:r>
-    </w:p>
-    <w:p>
-      <w:pPr>
-        <w:overflowPunct/>
-        <w:autoSpaceDE/>
-        <w:autoSpaceDN/>
-        <w:adjustRightInd/>
-        <w:spacing w:after="160" w:line="259" w:lineRule="auto"/>
-        <w:textAlignment w:val="auto"/>
-        <w:rPr>
-          <w:rFonts w:ascii="Helvetica" w:hAnsi="Helvetica"/>
-          <w:sz w:val="48"/>
-          <w:szCs w:val="48"/>
-        </w:rPr>
-      </w:pPr>
-    </w:p>
-    <w:p>
-      <w:pPr>
-        <w:overflowPunct/>
-        <w:autoSpaceDE/>
-        <w:autoSpaceDN/>
-        <w:adjustRightInd/>
-        <w:spacing w:after="160" w:line="259" w:lineRule="auto"/>
-        <w:textAlignment w:val="auto"/>
-        <w:rPr>
-          <w:rFonts w:ascii="Helvetica" w:hAnsi="Helvetica"/>
-          <w:sz w:val="48"/>
-          <w:szCs w:val="48"/>
-        </w:rPr>
-      </w:pPr>
-    </w:p>
-    <w:tbl>
-      <w:tblPr>
-        <w:tblpPr w:leftFromText="141" w:rightFromText="141" w:vertAnchor="page" w:horzAnchor="page" w:tblpX="8711" w:tblpY="791"/>
-        <w:tblW w:w="7430" w:type="dxa"/>
-        <w:tblBorders>
-          <w:top w:val="single" w:sz="12" w:space="0" w:color="auto"/>
-          <w:left w:val="single" w:sz="12" w:space="0" w:color="auto"/>
-          <w:bottom w:val="single" w:sz="12" w:space="0" w:color="auto"/>
-          <w:right w:val="single" w:sz="12" w:space="0" w:color="auto"/>
-          <w:insideH w:val="single" w:sz="6" w:space="0" w:color="auto"/>
-          <w:insideV w:val="single" w:sz="6" w:space="0" w:color="auto"/>
-        </w:tblBorders>
-        <w:tblLayout w:type="fixed"/>
-        <w:tblCellMar>
-          <w:left w:w="28" w:type="dxa"/>
-          <w:right w:w="28" w:type="dxa"/>
-        </w:tblCellMar>
-        <w:tblLook w:val="0000" w:firstRow="0" w:lastRow="0" w:firstColumn="0" w:lastColumn="0" w:noHBand="0" w:noVBand="0"/>
-      </w:tblPr>
-      <w:tblGrid>
-        <w:gridCol w:w="2820"/>
-        <w:gridCol w:w="2977"/>
-        <w:gridCol w:w="1633"/>
-      </w:tblGrid>
-      <w:tr>
-        <w:trPr>
-          <w:cantSplit/>
-          <w:trHeight w:val="489"/>
-        </w:trPr>
-        <w:tc>
-          <w:tcPr>
-            <w:tcW w:w="2820" w:type="dxa"/>
-            <w:vMerge w:val="restart"/>
-            <w:tcBorders>
-              <w:right w:val="single" w:sz="12" w:space="0" w:color="auto"/>
-            </w:tcBorders>
-            <w:vAlign w:val="center"/>
-          </w:tcPr>
-          <w:p>
-            <w:pPr>
-              <w:jc w:val="center"/>
-              <w:rPr>
-                <w:b/>
-                <w:sz w:val="28"/>
-              </w:rPr>
-            </w:pPr>
-            <w:r>
-              <w:fldChar w:fldCharType="begin"/>
-            </w:r>
-            <w:r>
-              <w:instrText xml:space="preserve"> INCLUDEPICTURE  "cid:image001.jpg@01D4235D.0A0B9950" \* MERGEFORMATINET </w:instrText>
-            </w:r>
-            <w:r>
-              <w:fldChar w:fldCharType="separate"/>
-            </w:r>
-            <w:r>
-              <w:fldChar w:fldCharType="begin"/>
-            </w:r>
-            <w:r>
-              <w:instrText xml:space="preserve"> INCLUDEPICTURE  "cid:image001.jpg@01D4235D.0A0B9950" \* MERGEFORMATINET </w:instrText>
-            </w:r>
-            <w:r>
-              <w:fldChar w:fldCharType="separate"/>
-            </w:r>
-            <w:r>
-              <w:fldChar w:fldCharType="begin"/>
-            </w:r>
-            <w:r>
-              <w:instrText xml:space="preserve"> INCLUDEPICTURE  "cid:image001.jpg@01D4235D.0A0B9950" \* MERGEFORMATINET </w:instrText>
-            </w:r>
-            <w:r>
-              <w:fldChar w:fldCharType="separate"/>
-            </w:r>
-            <w:r>
-              <w:fldChar w:fldCharType="begin"/>
-            </w:r>
-            <w:r>
-              <w:instrText xml:space="preserve"> INCLUDEPICTURE  "cid:image001.jpg@01D4235D.0A0B9950" \* MERGEFORMATINET </w:instrText>
-            </w:r>
-            <w:r>
-              <w:fldChar w:fldCharType="separate"/>
-            </w:r>
-            <w:r>
-              <w:fldChar w:fldCharType="begin"/>
-            </w:r>
-            <w:r>
-              <w:instrText xml:space="preserve"> </w:instrText>
-            </w:r>
-            <w:r>
-              <w:instrText>INCLUDEPICTURE  "cid:image001.jpg@01</w:instrText>
-            </w:r>
-            <w:r>
-              <w:instrText>D4235D.0A0B9950" \* MERGEFORMATINET</w:instrText>
-            </w:r>
-            <w:r>
-              <w:instrText xml:space="preserve"> </w:instrText>
-            </w:r>
-            <w:r>
-              <w:fldChar w:fldCharType="separate"/>
-            </w:r>
-            <w:r>
-              <w:pict w14:anchorId="683AAC54">
-                <v:shape id="_x0000_i1026" type="#_x0000_t75" alt="cid:image001.jpg@01D4048F.EF893C90" style="width:125.25pt;height:36.75pt">
-                  <v:imagedata r:id="rId4" r:href="rId6"/>
-                </v:shape>
-              </w:pict>
-            </w:r>
-            <w:r>
-              <w:fldChar w:fldCharType="end"/>
-            </w:r>
-            <w:r>
-              <w:fldChar w:fldCharType="end"/>
-            </w:r>
-            <w:r>
-              <w:fldChar w:fldCharType="end"/>
             </w:r>
             <w:r>
               <w:fldChar w:fldCharType="end"/>
@@ -904,7 +252,6 @@
     <w:p>
       <w:pPr>
         <w:spacing w:before="120" w:after="120"/>
-        <w:ind w:firstLine="708"/>
         <w:rPr>
           <w:rFonts w:ascii="Helvetica" w:hAnsi="Helvetica"/>
           <w:sz w:val="48"/>
@@ -943,8 +290,35 @@
           <w:sz w:val="48"/>
           <w:szCs w:val="48"/>
         </w:rPr>
-        <w:tab/>
-        <w:t>${reference} __</w:t>
+        <w:t>&lt;&lt;[</w:t>
+      </w:r>
+      <w:proofErr w:type="spellStart"/>
+      <w:proofErr w:type="gramStart"/>
+      <w:r>
+        <w:rPr>
+          <w:rFonts w:ascii="Helvetica" w:hAnsi="Helvetica"/>
+          <w:sz w:val="48"/>
+          <w:szCs w:val="48"/>
+        </w:rPr>
+        <w:t>p.getRef</w:t>
+      </w:r>
+      <w:proofErr w:type="spellEnd"/>
+      <w:proofErr w:type="gramEnd"/>
+      <w:r>
+        <w:rPr>
+          <w:rFonts w:ascii="Helvetica" w:hAnsi="Helvetica"/>
+          <w:sz w:val="48"/>
+          <w:szCs w:val="48"/>
+        </w:rPr>
+        <w:t>()]&gt;&gt;</w:t>
+      </w:r>
+      <w:r>
+        <w:rPr>
+          <w:rFonts w:ascii="Helvetica" w:hAnsi="Helvetica"/>
+          <w:sz w:val="48"/>
+          <w:szCs w:val="48"/>
+        </w:rPr>
+        <w:t xml:space="preserve"> ___</w:t>
       </w:r>
     </w:p>
     <w:p>
@@ -960,7 +334,6 @@
     <w:p>
       <w:pPr>
         <w:spacing w:before="120" w:after="120"/>
-        <w:ind w:firstLine="708"/>
         <w:rPr>
           <w:rFonts w:ascii="Helvetica" w:hAnsi="Helvetica"/>
           <w:sz w:val="48"/>
@@ -981,7 +354,27 @@
           <w:sz w:val="48"/>
           <w:szCs w:val="48"/>
         </w:rPr>
-        <w:t>${date}</w:t>
+        <w:t>&lt;&lt;[</w:t>
+      </w:r>
+      <w:proofErr w:type="spellStart"/>
+      <w:proofErr w:type="gramStart"/>
+      <w:r>
+        <w:rPr>
+          <w:rFonts w:ascii="Helvetica" w:hAnsi="Helvetica"/>
+          <w:sz w:val="48"/>
+          <w:szCs w:val="48"/>
+        </w:rPr>
+        <w:t>p.getDate</w:t>
+      </w:r>
+      <w:proofErr w:type="spellEnd"/>
+      <w:proofErr w:type="gramEnd"/>
+      <w:r>
+        <w:rPr>
+          <w:rFonts w:ascii="Helvetica" w:hAnsi="Helvetica"/>
+          <w:sz w:val="48"/>
+          <w:szCs w:val="48"/>
+        </w:rPr>
+        <w:t>()]&gt;&gt;</w:t>
       </w:r>
     </w:p>
     <w:p>
@@ -997,7 +390,6 @@
     <w:p>
       <w:pPr>
         <w:spacing w:before="120" w:after="120"/>
-        <w:ind w:firstLine="708"/>
         <w:rPr>
           <w:rFonts w:ascii="Helvetica" w:hAnsi="Helvetica"/>
           <w:sz w:val="48"/>
@@ -1016,8 +408,7 @@
     <w:p>
       <w:pPr>
         <w:spacing w:before="120" w:after="120"/>
-        <w:ind w:left="708" w:firstLine="708"/>
-        <w:jc w:val="center"/>
+        <w:jc w:val="right"/>
         <w:rPr>
           <w:rFonts w:ascii="Helvetica" w:hAnsi="Helvetica"/>
           <w:sz w:val="48"/>
@@ -1046,7 +437,6 @@
     <w:p>
       <w:pPr>
         <w:spacing w:before="120" w:after="120"/>
-        <w:ind w:firstLine="708"/>
         <w:rPr>
           <w:rFonts w:ascii="Helvetica" w:hAnsi="Helvetica"/>
           <w:sz w:val="48"/>
@@ -1062,25 +452,10 @@
         <w:t>Commentaires :</w:t>
       </w:r>
     </w:p>
-    <w:p>
-      <w:pPr>
-        <w:overflowPunct/>
-        <w:autoSpaceDE/>
-        <w:autoSpaceDN/>
-        <w:adjustRightInd/>
-        <w:spacing w:after="160" w:line="259" w:lineRule="auto"/>
-        <w:textAlignment w:val="auto"/>
-        <w:rPr>
-          <w:rFonts w:ascii="Helvetica" w:hAnsi="Helvetica"/>
-          <w:sz w:val="48"/>
-          <w:szCs w:val="48"/>
-        </w:rPr>
-      </w:pPr>
-    </w:p>
     <w:sectPr>
-      <w:pgSz w:w="16838" w:h="11906" w:orient="landscape" w:code="9"/>
+      <w:pgSz w:w="8108" w:h="11907"/>
       <w:pgMar w:top="1418" w:right="1418" w:bottom="1418" w:left="1418" w:header="709" w:footer="709" w:gutter="0"/>
-      <w:cols w:num="2" w:space="708"/>
+      <w:cols w:space="708"/>
       <w:docGrid w:linePitch="360"/>
     </w:sectPr>
   </w:body>

</xml_diff>

<commit_message>
maj 0.8 fin de journée 04/09/2020 modifs DocumentMetier en cours ajout select écran palettes
</commit_message>
<xml_diff>
--- a/src/main/resources/template/template_palette.docx
+++ b/src/main/resources/template/template_palette.docx
@@ -4,8 +4,8 @@
   <w:body>
     <w:tbl>
       <w:tblPr>
-        <w:tblpPr w:leftFromText="141" w:rightFromText="141" w:horzAnchor="margin" w:tblpXSpec="center" w:tblpY="-645"/>
-        <w:tblW w:w="7430" w:type="dxa"/>
+        <w:tblpPr w:leftFromText="141" w:rightFromText="141" w:vertAnchor="page" w:horzAnchor="page" w:tblpX="916" w:tblpY="721"/>
+        <w:tblW w:w="6931" w:type="dxa"/>
         <w:tblBorders>
           <w:top w:val="single" w:sz="12" w:space="0" w:color="auto"/>
           <w:left w:val="single" w:sz="12" w:space="0" w:color="auto"/>
@@ -24,7 +24,7 @@
       <w:tblGrid>
         <w:gridCol w:w="2820"/>
         <w:gridCol w:w="2977"/>
-        <w:gridCol w:w="1633"/>
+        <w:gridCol w:w="1134"/>
       </w:tblGrid>
       <w:tr>
         <w:trPr>
@@ -67,7 +67,67 @@
               <w:fldChar w:fldCharType="separate"/>
             </w:r>
             <w:r>
-              <w:pict w14:anchorId="581C09CA">
+              <w:fldChar w:fldCharType="begin"/>
+            </w:r>
+            <w:r>
+              <w:instrText xml:space="preserve"> INCLUDEPICTURE  "cid:image001.jpg@01D4235D.0A0B9950" \* MERGEFORMATINET </w:instrText>
+            </w:r>
+            <w:r>
+              <w:fldChar w:fldCharType="separate"/>
+            </w:r>
+            <w:r>
+              <w:fldChar w:fldCharType="begin"/>
+            </w:r>
+            <w:r>
+              <w:instrText xml:space="preserve"> INCLUDEPICTURE  "cid:image001.jpg@01D4235D.0A0B9950" \* MERGEFORMATINET </w:instrText>
+            </w:r>
+            <w:r>
+              <w:fldChar w:fldCharType="separate"/>
+            </w:r>
+            <w:r>
+              <w:fldChar w:fldCharType="begin"/>
+            </w:r>
+            <w:r>
+              <w:instrText xml:space="preserve"> INCLUDEPICTURE  "cid:image001.jpg@01D4235D.0A0B9950" \* MERGEFORMATINET </w:instrText>
+            </w:r>
+            <w:r>
+              <w:fldChar w:fldCharType="separate"/>
+            </w:r>
+            <w:r>
+              <w:fldChar w:fldCharType="begin"/>
+            </w:r>
+            <w:r>
+              <w:instrText xml:space="preserve"> INCLUDEPICTURE  "cid:image001.jpg@01D4235D.0A0B9950" \* MERGEFORMATINET </w:instrText>
+            </w:r>
+            <w:r>
+              <w:fldChar w:fldCharType="separate"/>
+            </w:r>
+            <w:r>
+              <w:fldChar w:fldCharType="begin"/>
+            </w:r>
+            <w:r>
+              <w:instrText xml:space="preserve"> INCLUDEPICTURE  "cid:image001.jpg@01D4235D.0A0B9950" \* MERGEFORMATINET </w:instrText>
+            </w:r>
+            <w:r>
+              <w:fldChar w:fldCharType="separate"/>
+            </w:r>
+            <w:r>
+              <w:fldChar w:fldCharType="begin"/>
+            </w:r>
+            <w:r>
+              <w:instrText xml:space="preserve"> </w:instrText>
+            </w:r>
+            <w:r>
+              <w:instrText>INCLUDEPICTURE  "cid:image001.jpg@01D4235D.0A0B9950" \* MERGEFORMATINET</w:instrText>
+            </w:r>
+            <w:r>
+              <w:instrText xml:space="preserve"> </w:instrText>
+            </w:r>
+            <w:r>
+              <w:fldChar w:fldCharType="separate"/>
+            </w:r>
+            <w:r>
+              <w:pict w14:anchorId="21F09F8A">
                 <v:shapetype id="_x0000_t75" coordsize="21600,21600" o:spt="75" o:preferrelative="t" path="m@4@5l@4@11@9@11@9@5xe" filled="f" stroked="f">
                   <v:stroke joinstyle="miter"/>
                   <v:formulas>
@@ -87,10 +147,28 @@
                   <v:path o:extrusionok="f" gradientshapeok="t" o:connecttype="rect"/>
                   <o:lock v:ext="edit" aspectratio="t"/>
                 </v:shapetype>
-                <v:shape id="_x0000_i1117" type="#_x0000_t75" alt="cid:image001.jpg@01D4048F.EF893C90" style="width:125.5pt;height:37pt">
-                  <v:imagedata r:id="rId4" r:href="rId5"/>
+                <v:shape id="_x0000_i1166" type="#_x0000_t75" alt="cid:image001.jpg@01D4048F.EF893C90" style="width:125.25pt;height:36.75pt">
+                  <v:imagedata r:id="rId6" r:href="rId7"/>
                 </v:shape>
               </w:pict>
+            </w:r>
+            <w:r>
+              <w:fldChar w:fldCharType="end"/>
+            </w:r>
+            <w:r>
+              <w:fldChar w:fldCharType="end"/>
+            </w:r>
+            <w:r>
+              <w:fldChar w:fldCharType="end"/>
+            </w:r>
+            <w:r>
+              <w:fldChar w:fldCharType="end"/>
+            </w:r>
+            <w:r>
+              <w:fldChar w:fldCharType="end"/>
+            </w:r>
+            <w:r>
+              <w:fldChar w:fldCharType="end"/>
             </w:r>
             <w:r>
               <w:fldChar w:fldCharType="end"/>
@@ -135,7 +213,7 @@
         </w:tc>
         <w:tc>
           <w:tcPr>
-            <w:tcW w:w="1633" w:type="dxa"/>
+            <w:tcW w:w="1134" w:type="dxa"/>
             <w:vMerge w:val="restart"/>
             <w:tcBorders>
               <w:left w:val="single" w:sz="12" w:space="0" w:color="auto"/>
@@ -173,7 +251,7 @@
               <w:rPr>
                 <w:rFonts w:ascii="Helvetica" w:hAnsi="Helvetica"/>
               </w:rPr>
-              <w:t>28/08/2020</w:t>
+              <w:t>04/09/2020</w:t>
             </w:r>
           </w:p>
         </w:tc>
@@ -181,7 +259,7 @@
       <w:tr>
         <w:trPr>
           <w:cantSplit/>
-          <w:trHeight w:val="488"/>
+          <w:trHeight w:val="383"/>
         </w:trPr>
         <w:tc>
           <w:tcPr>
@@ -213,17 +291,26 @@
             <w:pPr>
               <w:jc w:val="center"/>
               <w:rPr>
-                <w:rFonts w:ascii="Comic Sans MS" w:hAnsi="Comic Sans MS"/>
-                <w:b/>
-                <w:sz w:val="32"/>
+                <w:rFonts w:ascii="Helvetica" w:hAnsi="Helvetica" w:cs="Helvetica"/>
+                <w:bCs/>
+                <w:sz w:val="24"/>
                 <w:szCs w:val="24"/>
               </w:rPr>
             </w:pPr>
+            <w:r>
+              <w:rPr>
+                <w:rFonts w:ascii="Helvetica" w:hAnsi="Helvetica" w:cs="Helvetica"/>
+                <w:bCs/>
+                <w:sz w:val="24"/>
+                <w:szCs w:val="24"/>
+              </w:rPr>
+              <w:t>${nom}</w:t>
+            </w:r>
           </w:p>
         </w:tc>
         <w:tc>
           <w:tcPr>
-            <w:tcW w:w="1633" w:type="dxa"/>
+            <w:tcW w:w="1134" w:type="dxa"/>
             <w:vMerge/>
             <w:tcBorders>
               <w:left w:val="single" w:sz="12" w:space="0" w:color="auto"/>
@@ -238,14 +325,13 @@
         </w:tc>
       </w:tr>
     </w:tbl>
-    <w:p/>
     <w:p>
       <w:pPr>
         <w:spacing w:before="120" w:after="120"/>
         <w:rPr>
           <w:rFonts w:ascii="Helvetica" w:hAnsi="Helvetica"/>
-          <w:sz w:val="40"/>
-          <w:szCs w:val="40"/>
+          <w:sz w:val="48"/>
+          <w:szCs w:val="48"/>
         </w:rPr>
       </w:pPr>
     </w:p>
@@ -290,27 +376,7 @@
           <w:sz w:val="48"/>
           <w:szCs w:val="48"/>
         </w:rPr>
-        <w:t>&lt;&lt;[</w:t>
-      </w:r>
-      <w:proofErr w:type="spellStart"/>
-      <w:proofErr w:type="gramStart"/>
-      <w:r>
-        <w:rPr>
-          <w:rFonts w:ascii="Helvetica" w:hAnsi="Helvetica"/>
-          <w:sz w:val="48"/>
-          <w:szCs w:val="48"/>
-        </w:rPr>
-        <w:t>p.getRef</w:t>
-      </w:r>
-      <w:proofErr w:type="spellEnd"/>
-      <w:proofErr w:type="gramEnd"/>
-      <w:r>
-        <w:rPr>
-          <w:rFonts w:ascii="Helvetica" w:hAnsi="Helvetica"/>
-          <w:sz w:val="48"/>
-          <w:szCs w:val="48"/>
-        </w:rPr>
-        <w:t>()]&gt;&gt;</w:t>
+        <w:t>${reference}</w:t>
       </w:r>
       <w:r>
         <w:rPr>
@@ -354,27 +420,7 @@
           <w:sz w:val="48"/>
           <w:szCs w:val="48"/>
         </w:rPr>
-        <w:t>&lt;&lt;[</w:t>
-      </w:r>
-      <w:proofErr w:type="spellStart"/>
-      <w:proofErr w:type="gramStart"/>
-      <w:r>
-        <w:rPr>
-          <w:rFonts w:ascii="Helvetica" w:hAnsi="Helvetica"/>
-          <w:sz w:val="48"/>
-          <w:szCs w:val="48"/>
-        </w:rPr>
-        <w:t>p.getDate</w:t>
-      </w:r>
-      <w:proofErr w:type="spellEnd"/>
-      <w:proofErr w:type="gramEnd"/>
-      <w:r>
-        <w:rPr>
-          <w:rFonts w:ascii="Helvetica" w:hAnsi="Helvetica"/>
-          <w:sz w:val="48"/>
-          <w:szCs w:val="48"/>
-        </w:rPr>
-        <w:t>()]&gt;&gt;</w:t>
+        <w:t>${date}</w:t>
       </w:r>
     </w:p>
     <w:p>
@@ -452,14 +498,629 @@
         <w:t>Commentaires :</w:t>
       </w:r>
     </w:p>
+    <w:p>
+      <w:pPr>
+        <w:overflowPunct/>
+        <w:autoSpaceDE/>
+        <w:autoSpaceDN/>
+        <w:adjustRightInd/>
+        <w:spacing w:after="160" w:line="259" w:lineRule="auto"/>
+        <w:textAlignment w:val="auto"/>
+      </w:pPr>
+    </w:p>
+    <w:p>
+      <w:pPr>
+        <w:overflowPunct/>
+        <w:autoSpaceDE/>
+        <w:autoSpaceDN/>
+        <w:adjustRightInd/>
+        <w:spacing w:after="160" w:line="259" w:lineRule="auto"/>
+        <w:textAlignment w:val="auto"/>
+      </w:pPr>
+    </w:p>
+    <w:p>
+      <w:pPr>
+        <w:overflowPunct/>
+        <w:autoSpaceDE/>
+        <w:autoSpaceDN/>
+        <w:adjustRightInd/>
+        <w:spacing w:after="160" w:line="259" w:lineRule="auto"/>
+        <w:textAlignment w:val="auto"/>
+      </w:pPr>
+    </w:p>
+    <w:p>
+      <w:pPr>
+        <w:overflowPunct/>
+        <w:autoSpaceDE/>
+        <w:autoSpaceDN/>
+        <w:adjustRightInd/>
+        <w:spacing w:after="160" w:line="259" w:lineRule="auto"/>
+        <w:textAlignment w:val="auto"/>
+      </w:pPr>
+    </w:p>
+    <w:tbl>
+      <w:tblPr>
+        <w:tblStyle w:val="Grilledutableau"/>
+        <w:tblpPr w:leftFromText="141" w:rightFromText="141" w:vertAnchor="text" w:horzAnchor="page" w:tblpX="8776" w:tblpY="-690"/>
+        <w:tblOverlap w:val="never"/>
+        <w:tblW w:w="6931" w:type="dxa"/>
+        <w:tblBorders>
+          <w:top w:val="single" w:sz="12" w:space="0" w:color="auto"/>
+          <w:left w:val="single" w:sz="12" w:space="0" w:color="auto"/>
+          <w:bottom w:val="single" w:sz="12" w:space="0" w:color="auto"/>
+          <w:right w:val="single" w:sz="12" w:space="0" w:color="auto"/>
+          <w:insideH w:val="single" w:sz="12" w:space="0" w:color="auto"/>
+          <w:insideV w:val="single" w:sz="12" w:space="0" w:color="auto"/>
+        </w:tblBorders>
+        <w:tblLook w:val="04A0" w:firstRow="1" w:lastRow="0" w:firstColumn="1" w:lastColumn="0" w:noHBand="0" w:noVBand="1"/>
+      </w:tblPr>
+      <w:tblGrid>
+        <w:gridCol w:w="2721"/>
+        <w:gridCol w:w="2944"/>
+        <w:gridCol w:w="1266"/>
+      </w:tblGrid>
+      <w:tr>
+        <w:trPr>
+          <w:trHeight w:val="538"/>
+        </w:trPr>
+        <w:tc>
+          <w:tcPr>
+            <w:tcW w:w="2721" w:type="dxa"/>
+            <w:vMerge w:val="restart"/>
+            <w:vAlign w:val="center"/>
+          </w:tcPr>
+          <w:p>
+            <w:pPr>
+              <w:spacing w:before="120" w:after="120"/>
+              <w:rPr>
+                <w:rFonts w:ascii="Helvetica" w:hAnsi="Helvetica"/>
+                <w:sz w:val="40"/>
+                <w:szCs w:val="40"/>
+              </w:rPr>
+            </w:pPr>
+            <w:r>
+              <w:fldChar w:fldCharType="begin"/>
+            </w:r>
+            <w:r>
+              <w:instrText xml:space="preserve"> INCLUDEPICTURE  "cid:image001.jpg@01D4235D.0A0B9950" \* MERGEFORMATINET </w:instrText>
+            </w:r>
+            <w:r>
+              <w:fldChar w:fldCharType="separate"/>
+            </w:r>
+            <w:r>
+              <w:fldChar w:fldCharType="begin"/>
+            </w:r>
+            <w:r>
+              <w:instrText xml:space="preserve"> INCLUDEPICTURE  "cid:image001.jpg@01D4235D.0A0B9950" \* MERGEFORMATINET </w:instrText>
+            </w:r>
+            <w:r>
+              <w:fldChar w:fldCharType="separate"/>
+            </w:r>
+            <w:r>
+              <w:fldChar w:fldCharType="begin"/>
+            </w:r>
+            <w:r>
+              <w:instrText xml:space="preserve"> INCLUDEPICTURE  "cid:image001.jpg@01D4235D.0A0B9950" \* MERGEFORMATINET </w:instrText>
+            </w:r>
+            <w:r>
+              <w:fldChar w:fldCharType="separate"/>
+            </w:r>
+            <w:r>
+              <w:fldChar w:fldCharType="begin"/>
+            </w:r>
+            <w:r>
+              <w:instrText xml:space="preserve"> INCLUDEPICTURE  "cid:image001.jpg@01D4235D.0A0B9950" \* MERGEFORMATINET </w:instrText>
+            </w:r>
+            <w:r>
+              <w:fldChar w:fldCharType="separate"/>
+            </w:r>
+            <w:r>
+              <w:fldChar w:fldCharType="begin"/>
+            </w:r>
+            <w:r>
+              <w:instrText xml:space="preserve"> INCLUDEPICTURE  "cid:image001.jpg@01D4235D.0A0B9950" \* MERGEFORMATINET </w:instrText>
+            </w:r>
+            <w:r>
+              <w:fldChar w:fldCharType="separate"/>
+            </w:r>
+            <w:r>
+              <w:fldChar w:fldCharType="begin"/>
+            </w:r>
+            <w:r>
+              <w:instrText xml:space="preserve"> INCLUDEPICTURE  "cid:image001.jpg@01D4235D.0A0B9950" \* MERGEFORMATINET </w:instrText>
+            </w:r>
+            <w:r>
+              <w:fldChar w:fldCharType="separate"/>
+            </w:r>
+            <w:r>
+              <w:fldChar w:fldCharType="begin"/>
+            </w:r>
+            <w:r>
+              <w:instrText xml:space="preserve"> INCLUDEPICTURE  "cid:image001.jpg@01D4235D.0A0B9950" \* MERGEFORMATINET </w:instrText>
+            </w:r>
+            <w:r>
+              <w:fldChar w:fldCharType="separate"/>
+            </w:r>
+            <w:r>
+              <w:fldChar w:fldCharType="begin"/>
+            </w:r>
+            <w:r>
+              <w:instrText xml:space="preserve"> </w:instrText>
+            </w:r>
+            <w:r>
+              <w:instrText>INCLUDEPICTURE  "cid:image001.jpg@01D4235D.0A0B9950" \* MERGEFORMATINET</w:instrText>
+            </w:r>
+            <w:r>
+              <w:instrText xml:space="preserve"> </w:instrText>
+            </w:r>
+            <w:r>
+              <w:fldChar w:fldCharType="separate"/>
+            </w:r>
+            <w:r>
+              <w:pict w14:anchorId="272526A2">
+                <v:shape id="_x0000_i1207" type="#_x0000_t75" alt="cid:image001.jpg@01D4048F.EF893C90" style="width:125.25pt;height:36.75pt">
+                  <v:imagedata r:id="rId6" r:href="rId8"/>
+                </v:shape>
+              </w:pict>
+            </w:r>
+            <w:r>
+              <w:fldChar w:fldCharType="end"/>
+            </w:r>
+            <w:r>
+              <w:fldChar w:fldCharType="end"/>
+            </w:r>
+            <w:r>
+              <w:fldChar w:fldCharType="end"/>
+            </w:r>
+            <w:r>
+              <w:fldChar w:fldCharType="end"/>
+            </w:r>
+            <w:r>
+              <w:fldChar w:fldCharType="end"/>
+            </w:r>
+            <w:r>
+              <w:fldChar w:fldCharType="end"/>
+            </w:r>
+            <w:r>
+              <w:fldChar w:fldCharType="end"/>
+            </w:r>
+            <w:r>
+              <w:fldChar w:fldCharType="end"/>
+            </w:r>
+          </w:p>
+        </w:tc>
+        <w:tc>
+          <w:tcPr>
+            <w:tcW w:w="2944" w:type="dxa"/>
+            <w:shd w:val="clear" w:color="auto" w:fill="FFFF00"/>
+            <w:vAlign w:val="center"/>
+          </w:tcPr>
+          <w:p>
+            <w:pPr>
+              <w:jc w:val="center"/>
+              <w:rPr>
+                <w:rFonts w:ascii="Helvetica" w:hAnsi="Helvetica"/>
+                <w:sz w:val="40"/>
+                <w:szCs w:val="40"/>
+              </w:rPr>
+            </w:pPr>
+            <w:r>
+              <w:rPr>
+                <w:rFonts w:ascii="Helvetica" w:hAnsi="Helvetica"/>
+                <w:b/>
+                <w:sz w:val="24"/>
+                <w:szCs w:val="24"/>
+              </w:rPr>
+              <w:t>Fiche Palette</w:t>
+            </w:r>
+          </w:p>
+        </w:tc>
+        <w:tc>
+          <w:tcPr>
+            <w:tcW w:w="1266" w:type="dxa"/>
+            <w:vMerge w:val="restart"/>
+            <w:vAlign w:val="center"/>
+          </w:tcPr>
+          <w:p>
+            <w:pPr>
+              <w:jc w:val="center"/>
+              <w:rPr>
+                <w:rFonts w:ascii="Helvetica" w:hAnsi="Helvetica"/>
+              </w:rPr>
+            </w:pPr>
+            <w:r>
+              <w:rPr>
+                <w:rFonts w:ascii="Helvetica" w:hAnsi="Helvetica"/>
+              </w:rPr>
+              <w:t>Version du</w:t>
+            </w:r>
+          </w:p>
+          <w:p>
+            <w:pPr>
+              <w:jc w:val="center"/>
+              <w:rPr>
+                <w:rFonts w:ascii="Helvetica" w:hAnsi="Helvetica"/>
+                <w:sz w:val="24"/>
+                <w:szCs w:val="24"/>
+              </w:rPr>
+            </w:pPr>
+            <w:r>
+              <w:rPr>
+                <w:rFonts w:ascii="Helvetica" w:hAnsi="Helvetica"/>
+              </w:rPr>
+              <w:t>04/09/2020</w:t>
+            </w:r>
+          </w:p>
+        </w:tc>
+      </w:tr>
+      <w:tr>
+        <w:trPr>
+          <w:trHeight w:val="229"/>
+        </w:trPr>
+        <w:tc>
+          <w:tcPr>
+            <w:tcW w:w="2721" w:type="dxa"/>
+            <w:vMerge/>
+            <w:vAlign w:val="center"/>
+          </w:tcPr>
+          <w:p>
+            <w:pPr>
+              <w:spacing w:before="120" w:after="120"/>
+              <w:rPr>
+                <w:rFonts w:ascii="Helvetica" w:hAnsi="Helvetica"/>
+                <w:sz w:val="40"/>
+                <w:szCs w:val="40"/>
+              </w:rPr>
+            </w:pPr>
+          </w:p>
+        </w:tc>
+        <w:tc>
+          <w:tcPr>
+            <w:tcW w:w="2944" w:type="dxa"/>
+            <w:vAlign w:val="center"/>
+          </w:tcPr>
+          <w:p>
+            <w:pPr>
+              <w:jc w:val="center"/>
+              <w:rPr>
+                <w:rFonts w:ascii="Helvetica" w:hAnsi="Helvetica"/>
+                <w:sz w:val="24"/>
+                <w:szCs w:val="24"/>
+              </w:rPr>
+            </w:pPr>
+            <w:r>
+              <w:rPr>
+                <w:rFonts w:ascii="Helvetica" w:hAnsi="Helvetica"/>
+                <w:sz w:val="24"/>
+                <w:szCs w:val="24"/>
+              </w:rPr>
+              <w:t>${nom}</w:t>
+            </w:r>
+          </w:p>
+        </w:tc>
+        <w:tc>
+          <w:tcPr>
+            <w:tcW w:w="1266" w:type="dxa"/>
+            <w:vMerge/>
+            <w:vAlign w:val="center"/>
+          </w:tcPr>
+          <w:p>
+            <w:pPr>
+              <w:spacing w:before="120" w:after="120"/>
+              <w:rPr>
+                <w:rFonts w:ascii="Helvetica" w:hAnsi="Helvetica"/>
+                <w:sz w:val="24"/>
+                <w:szCs w:val="24"/>
+              </w:rPr>
+            </w:pPr>
+          </w:p>
+        </w:tc>
+      </w:tr>
+    </w:tbl>
+    <w:p>
+      <w:pPr>
+        <w:overflowPunct/>
+        <w:autoSpaceDE/>
+        <w:autoSpaceDN/>
+        <w:adjustRightInd/>
+        <w:spacing w:after="160" w:line="259" w:lineRule="auto"/>
+        <w:textAlignment w:val="auto"/>
+      </w:pPr>
+      <w:r>
+        <w:rPr>
+          <w:noProof/>
+        </w:rPr>
+        <mc:AlternateContent>
+          <mc:Choice Requires="wps">
+            <w:drawing>
+              <wp:anchor distT="0" distB="0" distL="114300" distR="114300" simplePos="0" relativeHeight="251659264" behindDoc="0" locked="0" layoutInCell="1" allowOverlap="1" wp14:anchorId="1FFC2DCA" wp14:editId="0ED6385F">
+                <wp:simplePos x="0" y="0"/>
+                <wp:positionH relativeFrom="column">
+                  <wp:posOffset>-160655</wp:posOffset>
+                </wp:positionH>
+                <wp:positionV relativeFrom="paragraph">
+                  <wp:posOffset>-890270</wp:posOffset>
+                </wp:positionV>
+                <wp:extent cx="0" cy="7543800"/>
+                <wp:effectExtent l="0" t="0" r="38100" b="19050"/>
+                <wp:wrapNone/>
+                <wp:docPr id="2" name="Connecteur droit 2"/>
+                <wp:cNvGraphicFramePr/>
+                <a:graphic xmlns:a="http://schemas.openxmlformats.org/drawingml/2006/main">
+                  <a:graphicData uri="http://schemas.microsoft.com/office/word/2010/wordprocessingShape">
+                    <wps:wsp>
+                      <wps:cNvCnPr/>
+                      <wps:spPr>
+                        <a:xfrm>
+                          <a:off x="0" y="0"/>
+                          <a:ext cx="0" cy="7543800"/>
+                        </a:xfrm>
+                        <a:prstGeom prst="line">
+                          <a:avLst/>
+                        </a:prstGeom>
+                        <a:ln w="19050"/>
+                      </wps:spPr>
+                      <wps:style>
+                        <a:lnRef idx="1">
+                          <a:schemeClr val="dk1"/>
+                        </a:lnRef>
+                        <a:fillRef idx="0">
+                          <a:schemeClr val="dk1"/>
+                        </a:fillRef>
+                        <a:effectRef idx="0">
+                          <a:schemeClr val="dk1"/>
+                        </a:effectRef>
+                        <a:fontRef idx="minor">
+                          <a:schemeClr val="tx1"/>
+                        </a:fontRef>
+                      </wps:style>
+                      <wps:bodyPr/>
+                    </wps:wsp>
+                  </a:graphicData>
+                </a:graphic>
+              </wp:anchor>
+            </w:drawing>
+          </mc:Choice>
+          <mc:Fallback>
+            <w:pict>
+              <v:line w14:anchorId="74598B9A" id="Connecteur droit 2" o:spid="_x0000_s1026" style="position:absolute;z-index:251659264;visibility:visible;mso-wrap-style:square;mso-wrap-distance-left:9pt;mso-wrap-distance-top:0;mso-wrap-distance-right:9pt;mso-wrap-distance-bottom:0;mso-position-horizontal:absolute;mso-position-horizontal-relative:text;mso-position-vertical:absolute;mso-position-vertical-relative:text" from="-12.65pt,-70.1pt" to="-12.65pt,523.9pt" o:gfxdata="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" strokecolor="black [3200]" strokeweight="1.5pt">
+                <v:stroke joinstyle="miter"/>
+              </v:line>
+            </w:pict>
+          </mc:Fallback>
+        </mc:AlternateContent>
+      </w:r>
+    </w:p>
+    <w:p>
+      <w:pPr>
+        <w:overflowPunct/>
+        <w:autoSpaceDE/>
+        <w:autoSpaceDN/>
+        <w:adjustRightInd/>
+        <w:spacing w:after="160" w:line="259" w:lineRule="auto"/>
+        <w:textAlignment w:val="auto"/>
+      </w:pPr>
+    </w:p>
+    <w:p>
+      <w:pPr>
+        <w:spacing w:before="120" w:after="120"/>
+        <w:rPr>
+          <w:rFonts w:ascii="Helvetica" w:hAnsi="Helvetica"/>
+          <w:sz w:val="48"/>
+          <w:szCs w:val="48"/>
+        </w:rPr>
+      </w:pPr>
+      <w:r>
+        <w:rPr>
+          <w:rFonts w:ascii="Helvetica" w:hAnsi="Helvetica"/>
+          <w:sz w:val="48"/>
+          <w:szCs w:val="48"/>
+        </w:rPr>
+        <w:t>Référence :</w:t>
+      </w:r>
+    </w:p>
+    <w:p>
+      <w:pPr>
+        <w:spacing w:before="120" w:after="120"/>
+        <w:rPr>
+          <w:rFonts w:ascii="Helvetica" w:hAnsi="Helvetica"/>
+          <w:sz w:val="48"/>
+          <w:szCs w:val="48"/>
+        </w:rPr>
+      </w:pPr>
+      <w:r>
+        <w:rPr>
+          <w:rFonts w:ascii="Helvetica" w:hAnsi="Helvetica"/>
+          <w:sz w:val="48"/>
+          <w:szCs w:val="48"/>
+        </w:rPr>
+        <w:tab/>
+      </w:r>
+      <w:r>
+        <w:rPr>
+          <w:rFonts w:ascii="Helvetica" w:hAnsi="Helvetica"/>
+          <w:sz w:val="48"/>
+          <w:szCs w:val="48"/>
+        </w:rPr>
+        <w:t>${reference}</w:t>
+      </w:r>
+      <w:r>
+        <w:rPr>
+          <w:rFonts w:ascii="Helvetica" w:hAnsi="Helvetica"/>
+          <w:sz w:val="48"/>
+          <w:szCs w:val="48"/>
+        </w:rPr>
+        <w:t xml:space="preserve"> ___</w:t>
+      </w:r>
+    </w:p>
+    <w:p>
+      <w:pPr>
+        <w:spacing w:before="120" w:after="120"/>
+        <w:rPr>
+          <w:rFonts w:ascii="Helvetica" w:hAnsi="Helvetica"/>
+          <w:sz w:val="48"/>
+          <w:szCs w:val="48"/>
+        </w:rPr>
+      </w:pPr>
+    </w:p>
+    <w:p>
+      <w:pPr>
+        <w:spacing w:before="120" w:after="120"/>
+        <w:rPr>
+          <w:rFonts w:ascii="Helvetica" w:hAnsi="Helvetica"/>
+          <w:sz w:val="48"/>
+          <w:szCs w:val="48"/>
+        </w:rPr>
+      </w:pPr>
+      <w:r>
+        <w:rPr>
+          <w:rFonts w:ascii="Helvetica" w:hAnsi="Helvetica"/>
+          <w:sz w:val="48"/>
+          <w:szCs w:val="48"/>
+        </w:rPr>
+        <w:t xml:space="preserve">Date : </w:t>
+      </w:r>
+      <w:r>
+        <w:rPr>
+          <w:rFonts w:ascii="Helvetica" w:hAnsi="Helvetica"/>
+          <w:sz w:val="48"/>
+          <w:szCs w:val="48"/>
+        </w:rPr>
+        <w:t>${date}</w:t>
+      </w:r>
+    </w:p>
+    <w:p>
+      <w:pPr>
+        <w:spacing w:before="120" w:after="120"/>
+        <w:rPr>
+          <w:rFonts w:ascii="Helvetica" w:hAnsi="Helvetica"/>
+          <w:sz w:val="48"/>
+          <w:szCs w:val="48"/>
+        </w:rPr>
+      </w:pPr>
+    </w:p>
+    <w:p>
+      <w:pPr>
+        <w:spacing w:before="120" w:after="120"/>
+        <w:rPr>
+          <w:rFonts w:ascii="Helvetica" w:hAnsi="Helvetica"/>
+          <w:sz w:val="48"/>
+          <w:szCs w:val="48"/>
+        </w:rPr>
+      </w:pPr>
+      <w:r>
+        <w:rPr>
+          <w:rFonts w:ascii="Helvetica" w:hAnsi="Helvetica"/>
+          <w:sz w:val="48"/>
+          <w:szCs w:val="48"/>
+        </w:rPr>
+        <w:t>Poids :</w:t>
+      </w:r>
+    </w:p>
+    <w:p>
+      <w:pPr>
+        <w:spacing w:before="120" w:after="120"/>
+        <w:jc w:val="right"/>
+        <w:rPr>
+          <w:rFonts w:ascii="Helvetica" w:hAnsi="Helvetica"/>
+          <w:sz w:val="48"/>
+          <w:szCs w:val="48"/>
+        </w:rPr>
+      </w:pPr>
+      <w:r>
+        <w:rPr>
+          <w:rFonts w:ascii="Helvetica" w:hAnsi="Helvetica"/>
+          <w:sz w:val="48"/>
+          <w:szCs w:val="48"/>
+        </w:rPr>
+        <w:t>________ KG</w:t>
+      </w:r>
+    </w:p>
+    <w:p>
+      <w:pPr>
+        <w:spacing w:before="120" w:after="120"/>
+        <w:rPr>
+          <w:rFonts w:ascii="Helvetica" w:hAnsi="Helvetica"/>
+          <w:sz w:val="48"/>
+          <w:szCs w:val="48"/>
+        </w:rPr>
+      </w:pPr>
+    </w:p>
+    <w:p>
+      <w:pPr>
+        <w:spacing w:before="120" w:after="120"/>
+        <w:rPr>
+          <w:rFonts w:ascii="Helvetica" w:hAnsi="Helvetica"/>
+          <w:sz w:val="48"/>
+          <w:szCs w:val="48"/>
+        </w:rPr>
+      </w:pPr>
+      <w:r>
+        <w:rPr>
+          <w:rFonts w:ascii="Helvetica" w:hAnsi="Helvetica"/>
+          <w:sz w:val="48"/>
+          <w:szCs w:val="48"/>
+        </w:rPr>
+        <w:t>Commentaires :</w:t>
+      </w:r>
+    </w:p>
+    <w:p>
+      <w:pPr>
+        <w:overflowPunct/>
+        <w:autoSpaceDE/>
+        <w:autoSpaceDN/>
+        <w:adjustRightInd/>
+        <w:spacing w:after="160" w:line="259" w:lineRule="auto"/>
+        <w:textAlignment w:val="auto"/>
+      </w:pPr>
+    </w:p>
+    <w:p/>
     <w:sectPr>
-      <w:pgSz w:w="8108" w:h="11907"/>
-      <w:pgMar w:top="1418" w:right="1418" w:bottom="1418" w:left="1418" w:header="709" w:footer="709" w:gutter="0"/>
-      <w:cols w:space="708"/>
+      <w:pgSz w:w="16838" w:h="11906" w:orient="landscape"/>
+      <w:pgMar w:top="1417" w:right="1417" w:bottom="1417" w:left="1417" w:header="708" w:footer="708" w:gutter="0"/>
+      <w:cols w:num="2" w:space="708"/>
       <w:docGrid w:linePitch="360"/>
     </w:sectPr>
   </w:body>
 </w:document>
+</file>
+
+<file path=word/endnotes.xml><?xml version="1.0" encoding="utf-8"?>
+<w:endnotes xmlns:wpc="http://schemas.microsoft.com/office/word/2010/wordprocessingCanvas" xmlns:cx="http://schemas.microsoft.com/office/drawing/2014/chartex" xmlns:cx1="http://schemas.microsoft.com/office/drawing/2015/9/8/chartex" xmlns:cx2="http://schemas.microsoft.com/office/drawing/2015/10/21/chartex" xmlns:cx3="http://schemas.microsoft.com/office/drawing/2016/5/9/chartex" xmlns:cx4="http://schemas.microsoft.com/office/drawing/2016/5/10/chartex" xmlns:cx5="http://schemas.microsoft.com/office/drawing/2016/5/11/chartex" xmlns:cx6="http://schemas.microsoft.com/office/drawing/2016/5/12/chartex" xmlns:cx7="http://schemas.microsoft.com/office/drawing/2016/5/13/chartex" xmlns:cx8="http://schemas.microsoft.com/office/drawing/2016/5/14/chartex" xmlns:mc="http://schemas.openxmlformats.org/markup-compatibility/2006" xmlns:aink="http://schemas.microsoft.com/office/drawing/2016/ink" xmlns:am3d="http://schemas.microsoft.com/office/drawing/2017/model3d" xmlns:o="urn:schemas-microsoft-com:office:office" xmlns:r="http://schemas.openxmlformats.org/officeDocument/2006/relationships" xmlns:m="http://schemas.openxmlformats.org/officeDocument/2006/math" xmlns:v="urn:schemas-microsoft-com:vml" xmlns:wp14="http://schemas.microsoft.com/office/word/2010/wordprocessingDrawing" xmlns:wp="http://schemas.openxmlformats.org/drawingml/2006/wordprocessingDrawing" xmlns:w10="urn:schemas-microsoft-com:office:word" xmlns:w="http://schemas.openxmlformats.org/wordprocessingml/2006/main" xmlns:w14="http://schemas.microsoft.com/office/word/2010/wordml" xmlns:w15="http://schemas.microsoft.com/office/word/2012/wordml" xmlns:w16cex="http://schemas.microsoft.com/office/word/2018/wordml/cex" xmlns:w16cid="http://schemas.microsoft.com/office/word/2016/wordml/cid" xmlns:w16="http://schemas.microsoft.com/office/word/2018/wordml" xmlns:w16se="http://schemas.microsoft.com/office/word/2015/wordml/symex" xmlns:wpg="http://schemas.microsoft.com/office/word/2010/wordprocessingGroup" xmlns:wpi="http://schemas.microsoft.com/office/word/2010/wordprocessingInk" xmlns:wne="http://schemas.microsoft.com/office/word/2006/wordml" xmlns:wps="http://schemas.microsoft.com/office/word/2010/wordprocessingShape" mc:Ignorable="w14 w15 w16se w16cid w16 w16cex wp14">
+  <w:endnote w:type="separator" w:id="-1">
+    <w:p>
+      <w:r>
+        <w:separator/>
+      </w:r>
+    </w:p>
+  </w:endnote>
+  <w:endnote w:type="continuationSeparator" w:id="0">
+    <w:p>
+      <w:r>
+        <w:continuationSeparator/>
+      </w:r>
+    </w:p>
+  </w:endnote>
+</w:endnotes>
+</file>
+
+<file path=word/footnotes.xml><?xml version="1.0" encoding="utf-8"?>
+<w:footnotes xmlns:wpc="http://schemas.microsoft.com/office/word/2010/wordprocessingCanvas" xmlns:cx="http://schemas.microsoft.com/office/drawing/2014/chartex" xmlns:cx1="http://schemas.microsoft.com/office/drawing/2015/9/8/chartex" xmlns:cx2="http://schemas.microsoft.com/office/drawing/2015/10/21/chartex" xmlns:cx3="http://schemas.microsoft.com/office/drawing/2016/5/9/chartex" xmlns:cx4="http://schemas.microsoft.com/office/drawing/2016/5/10/chartex" xmlns:cx5="http://schemas.microsoft.com/office/drawing/2016/5/11/chartex" xmlns:cx6="http://schemas.microsoft.com/office/drawing/2016/5/12/chartex" xmlns:cx7="http://schemas.microsoft.com/office/drawing/2016/5/13/chartex" xmlns:cx8="http://schemas.microsoft.com/office/drawing/2016/5/14/chartex" xmlns:mc="http://schemas.openxmlformats.org/markup-compatibility/2006" xmlns:aink="http://schemas.microsoft.com/office/drawing/2016/ink" xmlns:am3d="http://schemas.microsoft.com/office/drawing/2017/model3d" xmlns:o="urn:schemas-microsoft-com:office:office" xmlns:r="http://schemas.openxmlformats.org/officeDocument/2006/relationships" xmlns:m="http://schemas.openxmlformats.org/officeDocument/2006/math" xmlns:v="urn:schemas-microsoft-com:vml" xmlns:wp14="http://schemas.microsoft.com/office/word/2010/wordprocessingDrawing" xmlns:wp="http://schemas.openxmlformats.org/drawingml/2006/wordprocessingDrawing" xmlns:w10="urn:schemas-microsoft-com:office:word" xmlns:w="http://schemas.openxmlformats.org/wordprocessingml/2006/main" xmlns:w14="http://schemas.microsoft.com/office/word/2010/wordml" xmlns:w15="http://schemas.microsoft.com/office/word/2012/wordml" xmlns:w16cex="http://schemas.microsoft.com/office/word/2018/wordml/cex" xmlns:w16cid="http://schemas.microsoft.com/office/word/2016/wordml/cid" xmlns:w16="http://schemas.microsoft.com/office/word/2018/wordml" xmlns:w16se="http://schemas.microsoft.com/office/word/2015/wordml/symex" xmlns:wpg="http://schemas.microsoft.com/office/word/2010/wordprocessingGroup" xmlns:wpi="http://schemas.microsoft.com/office/word/2010/wordprocessingInk" xmlns:wne="http://schemas.microsoft.com/office/word/2006/wordml" xmlns:wps="http://schemas.microsoft.com/office/word/2010/wordprocessingShape" mc:Ignorable="w14 w15 w16se w16cid w16 w16cex wp14">
+  <w:footnote w:type="separator" w:id="-1">
+    <w:p>
+      <w:r>
+        <w:separator/>
+      </w:r>
+    </w:p>
+  </w:footnote>
+  <w:footnote w:type="continuationSeparator" w:id="0">
+    <w:p>
+      <w:r>
+        <w:continuationSeparator/>
+      </w:r>
+    </w:p>
+  </w:footnote>
+</w:footnotes>
 </file>
 
 <file path=word/styles.xml><?xml version="1.0" encoding="utf-8"?>
@@ -903,6 +1564,79 @@
     <w:semiHidden/>
     <w:unhideWhenUsed/>
   </w:style>
+  <w:style w:type="table" w:styleId="Grilledutableau">
+    <w:name w:val="Table Grid"/>
+    <w:basedOn w:val="TableauNormal"/>
+    <w:uiPriority w:val="39"/>
+    <w:rsid w:val="00F73279"/>
+    <w:pPr>
+      <w:spacing w:after="0" w:line="240" w:lineRule="auto"/>
+    </w:pPr>
+    <w:tblPr>
+      <w:tblBorders>
+        <w:top w:val="single" w:sz="4" w:space="0" w:color="auto"/>
+        <w:left w:val="single" w:sz="4" w:space="0" w:color="auto"/>
+        <w:bottom w:val="single" w:sz="4" w:space="0" w:color="auto"/>
+        <w:right w:val="single" w:sz="4" w:space="0" w:color="auto"/>
+        <w:insideH w:val="single" w:sz="4" w:space="0" w:color="auto"/>
+        <w:insideV w:val="single" w:sz="4" w:space="0" w:color="auto"/>
+      </w:tblBorders>
+    </w:tblPr>
+  </w:style>
+  <w:style w:type="paragraph" w:styleId="En-tte">
+    <w:name w:val="header"/>
+    <w:basedOn w:val="Normal"/>
+    <w:link w:val="En-tteCar"/>
+    <w:uiPriority w:val="99"/>
+    <w:unhideWhenUsed/>
+    <w:rsid w:val="004B7ED1"/>
+    <w:pPr>
+      <w:tabs>
+        <w:tab w:val="center" w:pos="4536"/>
+        <w:tab w:val="right" w:pos="9072"/>
+      </w:tabs>
+    </w:pPr>
+  </w:style>
+  <w:style w:type="character" w:customStyle="1" w:styleId="En-tteCar">
+    <w:name w:val="En-tête Car"/>
+    <w:basedOn w:val="Policepardfaut"/>
+    <w:link w:val="En-tte"/>
+    <w:uiPriority w:val="99"/>
+    <w:rsid w:val="004B7ED1"/>
+    <w:rPr>
+      <w:rFonts w:ascii="Times New Roman" w:eastAsia="Times New Roman" w:hAnsi="Times New Roman" w:cs="Times New Roman"/>
+      <w:sz w:val="20"/>
+      <w:szCs w:val="20"/>
+      <w:lang w:eastAsia="fr-FR"/>
+    </w:rPr>
+  </w:style>
+  <w:style w:type="paragraph" w:styleId="Pieddepage">
+    <w:name w:val="footer"/>
+    <w:basedOn w:val="Normal"/>
+    <w:link w:val="PieddepageCar"/>
+    <w:uiPriority w:val="99"/>
+    <w:unhideWhenUsed/>
+    <w:rsid w:val="004B7ED1"/>
+    <w:pPr>
+      <w:tabs>
+        <w:tab w:val="center" w:pos="4536"/>
+        <w:tab w:val="right" w:pos="9072"/>
+      </w:tabs>
+    </w:pPr>
+  </w:style>
+  <w:style w:type="character" w:customStyle="1" w:styleId="PieddepageCar">
+    <w:name w:val="Pied de page Car"/>
+    <w:basedOn w:val="Policepardfaut"/>
+    <w:link w:val="Pieddepage"/>
+    <w:uiPriority w:val="99"/>
+    <w:rsid w:val="004B7ED1"/>
+    <w:rPr>
+      <w:rFonts w:ascii="Times New Roman" w:eastAsia="Times New Roman" w:hAnsi="Times New Roman" w:cs="Times New Roman"/>
+      <w:sz w:val="20"/>
+      <w:szCs w:val="20"/>
+      <w:lang w:eastAsia="fr-FR"/>
+    </w:rPr>
+  </w:style>
 </w:styles>
 </file>
 

</xml_diff>

<commit_message>
maj 0.12 fin de journée 08/09/2020 recherches déploiement
</commit_message>
<xml_diff>
--- a/src/main/resources/template/template_palette.docx
+++ b/src/main/resources/template/template_palette.docx
@@ -115,6 +115,15 @@
               <w:fldChar w:fldCharType="begin"/>
             </w:r>
             <w:r>
+              <w:instrText xml:space="preserve"> INCLUDEPICTURE  "cid:image001.jpg@01D4235D.0A0B9950" \* MERGEFORMATINET </w:instrText>
+            </w:r>
+            <w:r>
+              <w:fldChar w:fldCharType="separate"/>
+            </w:r>
+            <w:r>
+              <w:fldChar w:fldCharType="begin"/>
+            </w:r>
+            <w:r>
               <w:instrText xml:space="preserve"> </w:instrText>
             </w:r>
             <w:r>
@@ -147,10 +156,13 @@
                   <v:path o:extrusionok="f" gradientshapeok="t" o:connecttype="rect"/>
                   <o:lock v:ext="edit" aspectratio="t"/>
                 </v:shapetype>
-                <v:shape id="_x0000_i1166" type="#_x0000_t75" alt="cid:image001.jpg@01D4048F.EF893C90" style="width:125.25pt;height:36.75pt">
+                <v:shape id="_x0000_i1025" type="#_x0000_t75" alt="cid:image001.jpg@01D4048F.EF893C90" style="width:125.25pt;height:36.75pt">
                   <v:imagedata r:id="rId6" r:href="rId7"/>
                 </v:shape>
               </w:pict>
+            </w:r>
+            <w:r>
+              <w:fldChar w:fldCharType="end"/>
             </w:r>
             <w:r>
               <w:fldChar w:fldCharType="end"/>
@@ -350,25 +362,43 @@
           <w:sz w:val="48"/>
           <w:szCs w:val="48"/>
         </w:rPr>
+        <w:t>Catégorie : ${categorie}</w:t>
+      </w:r>
+    </w:p>
+    <w:p>
+      <w:pPr>
+        <w:spacing w:before="120" w:after="120"/>
+        <w:rPr>
+          <w:rFonts w:ascii="Helvetica" w:hAnsi="Helvetica"/>
+          <w:sz w:val="48"/>
+          <w:szCs w:val="48"/>
+        </w:rPr>
+      </w:pPr>
+    </w:p>
+    <w:p>
+      <w:pPr>
+        <w:spacing w:before="120" w:after="120"/>
+        <w:rPr>
+          <w:rFonts w:ascii="Helvetica" w:hAnsi="Helvetica"/>
+          <w:sz w:val="48"/>
+          <w:szCs w:val="48"/>
+        </w:rPr>
+      </w:pPr>
+      <w:r>
+        <w:rPr>
+          <w:rFonts w:ascii="Helvetica" w:hAnsi="Helvetica"/>
+          <w:sz w:val="48"/>
+          <w:szCs w:val="48"/>
+        </w:rPr>
         <w:t>Référence :</w:t>
       </w:r>
-    </w:p>
-    <w:p>
-      <w:pPr>
-        <w:spacing w:before="120" w:after="120"/>
-        <w:rPr>
-          <w:rFonts w:ascii="Helvetica" w:hAnsi="Helvetica"/>
-          <w:sz w:val="48"/>
-          <w:szCs w:val="48"/>
-        </w:rPr>
-      </w:pPr>
-      <w:r>
-        <w:rPr>
-          <w:rFonts w:ascii="Helvetica" w:hAnsi="Helvetica"/>
-          <w:sz w:val="48"/>
-          <w:szCs w:val="48"/>
-        </w:rPr>
-        <w:tab/>
+      <w:r>
+        <w:rPr>
+          <w:rFonts w:ascii="Helvetica" w:hAnsi="Helvetica"/>
+          <w:sz w:val="48"/>
+          <w:szCs w:val="48"/>
+        </w:rPr>
+        <w:t xml:space="preserve"> </w:t>
       </w:r>
       <w:r>
         <w:rPr>
@@ -497,16 +527,6 @@
         </w:rPr>
         <w:t>Commentaires :</w:t>
       </w:r>
-    </w:p>
-    <w:p>
-      <w:pPr>
-        <w:overflowPunct/>
-        <w:autoSpaceDE/>
-        <w:autoSpaceDN/>
-        <w:adjustRightInd/>
-        <w:spacing w:after="160" w:line="259" w:lineRule="auto"/>
-        <w:textAlignment w:val="auto"/>
-      </w:pPr>
     </w:p>
     <w:p>
       <w:pPr>
@@ -645,6 +665,15 @@
               <w:fldChar w:fldCharType="begin"/>
             </w:r>
             <w:r>
+              <w:instrText xml:space="preserve"> INCLUDEPICTURE  "cid:image001.jpg@01D4235D.0A0B9950" \* MERGEFORMATINET </w:instrText>
+            </w:r>
+            <w:r>
+              <w:fldChar w:fldCharType="separate"/>
+            </w:r>
+            <w:r>
+              <w:fldChar w:fldCharType="begin"/>
+            </w:r>
+            <w:r>
               <w:instrText xml:space="preserve"> </w:instrText>
             </w:r>
             <w:r>
@@ -658,10 +687,13 @@
             </w:r>
             <w:r>
               <w:pict w14:anchorId="272526A2">
-                <v:shape id="_x0000_i1207" type="#_x0000_t75" alt="cid:image001.jpg@01D4048F.EF893C90" style="width:125.25pt;height:36.75pt">
+                <v:shape id="_x0000_i1026" type="#_x0000_t75" alt="cid:image001.jpg@01D4048F.EF893C90" style="width:125.25pt;height:36.75pt">
                   <v:imagedata r:id="rId6" r:href="rId8"/>
                 </v:shape>
               </w:pict>
+            </w:r>
+            <w:r>
+              <w:fldChar w:fldCharType="end"/>
             </w:r>
             <w:r>
               <w:fldChar w:fldCharType="end"/>
@@ -916,18 +948,36 @@
           <w:sz w:val="48"/>
           <w:szCs w:val="48"/>
         </w:rPr>
+        <w:t>Catégorie : ${categorie}</w:t>
+      </w:r>
+    </w:p>
+    <w:p>
+      <w:pPr>
+        <w:spacing w:before="120" w:after="120"/>
+        <w:rPr>
+          <w:rFonts w:ascii="Helvetica" w:hAnsi="Helvetica"/>
+          <w:sz w:val="48"/>
+          <w:szCs w:val="48"/>
+        </w:rPr>
+      </w:pPr>
+    </w:p>
+    <w:p>
+      <w:pPr>
+        <w:spacing w:before="120" w:after="120"/>
+        <w:rPr>
+          <w:rFonts w:ascii="Helvetica" w:hAnsi="Helvetica"/>
+          <w:sz w:val="48"/>
+          <w:szCs w:val="48"/>
+        </w:rPr>
+      </w:pPr>
+      <w:r>
+        <w:rPr>
+          <w:rFonts w:ascii="Helvetica" w:hAnsi="Helvetica"/>
+          <w:sz w:val="48"/>
+          <w:szCs w:val="48"/>
+        </w:rPr>
         <w:t>Référence :</w:t>
       </w:r>
-    </w:p>
-    <w:p>
-      <w:pPr>
-        <w:spacing w:before="120" w:after="120"/>
-        <w:rPr>
-          <w:rFonts w:ascii="Helvetica" w:hAnsi="Helvetica"/>
-          <w:sz w:val="48"/>
-          <w:szCs w:val="48"/>
-        </w:rPr>
-      </w:pPr>
       <w:r>
         <w:rPr>
           <w:rFonts w:ascii="Helvetica" w:hAnsi="Helvetica"/>

</xml_diff>